<commit_message>
Technologies used in the project
</commit_message>
<xml_diff>
--- a/Documentation/documentation.docx
+++ b/Documentation/documentation.docx
@@ -432,6 +432,3425 @@
     </w:p>
     <w:p>
       <w:pPr>
+        <w:pStyle w:val="ListParagraph"/>
+        <w:numPr>
+          <w:ilvl w:val="0"/>
+          <w:numId w:val="1"/>
+        </w:numPr>
+        <w:rPr>
+          <w:rFonts w:ascii="Arial" w:hAnsi="Arial" w:cs="Arial"/>
+          <w:lang w:val="bg-BG"/>
+        </w:rPr>
+      </w:pPr>
+      <w:r>
+        <w:rPr>
+          <w:rFonts w:ascii="Arial" w:hAnsi="Arial" w:cs="Arial"/>
+          <w:color w:val="1F2328"/>
+          <w:shd w:val="clear" w:color="auto" w:fill="FFFFFF"/>
+        </w:rPr>
+        <w:t>Thymeleaf</w:t>
+      </w:r>
+    </w:p>
+    <w:p>
+      <w:pPr>
+        <w:pStyle w:val="ListParagraph"/>
+        <w:numPr>
+          <w:ilvl w:val="0"/>
+          <w:numId w:val="1"/>
+        </w:numPr>
+        <w:rPr>
+          <w:rFonts w:ascii="Arial" w:hAnsi="Arial" w:cs="Arial"/>
+          <w:lang w:val="bg-BG"/>
+        </w:rPr>
+      </w:pPr>
+      <w:r>
+        <w:rPr>
+          <w:rFonts w:ascii="Arial" w:hAnsi="Arial" w:cs="Arial"/>
+          <w:color w:val="1F2328"/>
+          <w:shd w:val="clear" w:color="auto" w:fill="FFFFFF"/>
+        </w:rPr>
+        <w:t>N-Layer Design</w:t>
+      </w:r>
+    </w:p>
+    <w:p>
+      <w:pPr>
+        <w:pStyle w:val="ListParagraph"/>
+        <w:numPr>
+          <w:ilvl w:val="0"/>
+          <w:numId w:val="1"/>
+        </w:numPr>
+        <w:rPr>
+          <w:rFonts w:ascii="Arial" w:hAnsi="Arial" w:cs="Arial"/>
+          <w:lang w:val="bg-BG"/>
+        </w:rPr>
+      </w:pPr>
+      <w:r>
+        <w:rPr>
+          <w:rFonts w:ascii="Arial" w:hAnsi="Arial" w:cs="Arial"/>
+          <w:color w:val="1F2328"/>
+          <w:shd w:val="clear" w:color="auto" w:fill="FFFFFF"/>
+        </w:rPr>
+        <w:t>Model View Controler (MVC)</w:t>
+      </w:r>
+    </w:p>
+    <w:p>
+      <w:pPr>
+        <w:pStyle w:val="ListParagraph"/>
+        <w:numPr>
+          <w:ilvl w:val="0"/>
+          <w:numId w:val="1"/>
+        </w:numPr>
+        <w:rPr>
+          <w:rFonts w:ascii="Arial" w:hAnsi="Arial" w:cs="Arial"/>
+          <w:lang w:val="bg-BG"/>
+        </w:rPr>
+      </w:pPr>
+      <w:proofErr w:type="spellStart"/>
+      <w:r>
+        <w:rPr>
+          <w:rFonts w:ascii="Arial" w:hAnsi="Arial" w:cs="Arial"/>
+          <w:lang w:val="bg-BG"/>
+        </w:rPr>
+        <w:t>Object</w:t>
+      </w:r>
+      <w:r>
+        <w:rPr>
+          <w:rFonts w:ascii="Arial" w:hAnsi="Arial" w:cs="Arial"/>
+          <w:b/>
+          <w:bCs/>
+          <w:lang w:val="bg-BG"/>
+        </w:rPr>
+        <w:t>-</w:t>
+      </w:r>
+      <w:r>
+        <w:rPr>
+          <w:rFonts w:ascii="Arial" w:hAnsi="Arial" w:cs="Arial"/>
+          <w:lang w:val="bg-BG"/>
+        </w:rPr>
+        <w:t>Relational</w:t>
+      </w:r>
+      <w:proofErr w:type="spellEnd"/>
+      <w:r>
+        <w:rPr>
+          <w:rFonts w:ascii="Arial" w:hAnsi="Arial" w:cs="Arial"/>
+          <w:b/>
+          <w:bCs/>
+          <w:lang w:val="bg-BG"/>
+        </w:rPr>
+        <w:t xml:space="preserve"> </w:t>
+      </w:r>
+      <w:proofErr w:type="spellStart"/>
+      <w:r>
+        <w:rPr>
+          <w:rFonts w:ascii="Arial" w:hAnsi="Arial" w:cs="Arial"/>
+          <w:lang w:val="bg-BG"/>
+        </w:rPr>
+        <w:t>Mapping</w:t>
+      </w:r>
+      <w:proofErr w:type="spellEnd"/>
+      <w:r>
+        <w:rPr>
+          <w:rFonts w:ascii="Arial" w:hAnsi="Arial" w:cs="Arial"/>
+          <w:b/>
+          <w:bCs/>
+          <w:lang w:val="bg-BG"/>
+        </w:rPr>
+        <w:t xml:space="preserve"> (</w:t>
+      </w:r>
+      <w:r>
+        <w:rPr>
+          <w:rFonts w:ascii="Arial" w:hAnsi="Arial" w:cs="Arial"/>
+          <w:lang w:val="bg-BG"/>
+        </w:rPr>
+        <w:t>ORM</w:t>
+      </w:r>
+      <w:r>
+        <w:rPr>
+          <w:rFonts w:ascii="Arial" w:hAnsi="Arial" w:cs="Arial"/>
+          <w:b/>
+          <w:bCs/>
+          <w:lang w:val="bg-BG"/>
+        </w:rPr>
+        <w:t>)</w:t>
+      </w:r>
+    </w:p>
+    <w:p>
+      <w:pPr>
+        <w:rPr>
+          <w:rFonts w:ascii="Arial" w:hAnsi="Arial" w:cs="Arial"/>
+          <w:b/>
+          <w:bCs/>
+          <w:lang w:val="en-US"/>
+        </w:rPr>
+      </w:pPr>
+    </w:p>
+    <w:p>
+      <w:pPr>
+        <w:rPr>
+          <w:rFonts w:ascii="Arial" w:hAnsi="Arial" w:cs="Arial"/>
+          <w:lang w:val="bg-BG"/>
+        </w:rPr>
+      </w:pPr>
+      <w:r>
+        <w:rPr>
+          <w:rFonts w:ascii="Arial" w:hAnsi="Arial" w:cs="Arial"/>
+          <w:lang w:val="bg-BG"/>
+        </w:rPr>
+        <w:t>Разяснения</w:t>
+      </w:r>
+    </w:p>
+    <w:p>
+      <w:pPr>
+        <w:pStyle w:val="ListParagraph"/>
+        <w:numPr>
+          <w:ilvl w:val="0"/>
+          <w:numId w:val="1"/>
+        </w:numPr>
+        <w:rPr>
+          <w:rFonts w:ascii="Arial" w:hAnsi="Arial" w:cs="Arial"/>
+          <w:lang w:val="bg-BG"/>
+        </w:rPr>
+      </w:pPr>
+      <w:r>
+        <w:rPr>
+          <w:rFonts w:ascii="Arial" w:hAnsi="Arial" w:cs="Arial"/>
+          <w:b/>
+          <w:bCs/>
+          <w:sz w:val="28"/>
+          <w:szCs w:val="28"/>
+          <w:lang w:val="en-US"/>
+        </w:rPr>
+        <w:t>Spring boot</w:t>
+      </w:r>
+      <w:r>
+        <w:rPr>
+          <w:rFonts w:ascii="Arial" w:hAnsi="Arial" w:cs="Arial"/>
+          <w:lang w:val="en-US"/>
+        </w:rPr>
+        <w:t xml:space="preserve"> - </w:t>
+      </w:r>
+      <w:r>
+        <w:rPr>
+          <w:rFonts w:ascii="Arial" w:hAnsi="Arial" w:cs="Arial"/>
+          <w:color w:val="0D0D0D"/>
+          <w:shd w:val="clear" w:color="auto" w:fill="FFFFFF"/>
+        </w:rPr>
+        <w:t>Spring Boot е иновативна технология в областта на Java, която цели да опрости процеса на създаване на приложения.</w:t>
+      </w:r>
+      <w:r>
+        <w:rPr>
+          <w:rFonts w:ascii="Arial" w:hAnsi="Arial" w:cs="Arial"/>
+          <w:color w:val="0D0D0D"/>
+          <w:shd w:val="clear" w:color="auto" w:fill="FFFFFF"/>
+        </w:rPr>
+        <w:t xml:space="preserve"> </w:t>
+      </w:r>
+      <w:r>
+        <w:rPr>
+          <w:rFonts w:ascii="Arial" w:hAnsi="Arial" w:cs="Arial"/>
+          <w:color w:val="0D0D0D"/>
+          <w:shd w:val="clear" w:color="auto" w:fill="FFFFFF"/>
+        </w:rPr>
+        <w:t>Spring Boot позволява лесно създаване на самостоятелни, готови за изпълнение приложения. Това означава, че приложението се съдържа в едно JAR (Java Archive) файл, който може да бъде стартиран директно с Java команда, без необходимост от развитие на сложни конфигурации за сървъри.</w:t>
+      </w:r>
+      <w:r>
+        <w:rPr>
+          <w:rFonts w:ascii="Arial" w:hAnsi="Arial" w:cs="Arial"/>
+          <w:color w:val="0D0D0D"/>
+          <w:shd w:val="clear" w:color="auto" w:fill="FFFFFF"/>
+        </w:rPr>
+        <w:t xml:space="preserve"> </w:t>
+      </w:r>
+      <w:r>
+        <w:rPr>
+          <w:rFonts w:ascii="Arial" w:hAnsi="Arial" w:cs="Arial"/>
+          <w:color w:val="0D0D0D"/>
+          <w:shd w:val="clear" w:color="auto" w:fill="FFFFFF"/>
+        </w:rPr>
+        <w:t>Spring Boot включва вградени зависимости за общи библиотеки и компоненти, необходими за създаването на различни видове приложения (например, уеб приложения, бази данни и др.). Това позволява лесно добавяне на функционалности, като просто добавяте нужните зависимости в конфигурационния файл.</w:t>
+      </w:r>
+      <w:r>
+        <w:rPr>
+          <w:rFonts w:ascii="Arial" w:hAnsi="Arial" w:cs="Arial"/>
+          <w:color w:val="0D0D0D"/>
+          <w:shd w:val="clear" w:color="auto" w:fill="FFFFFF"/>
+        </w:rPr>
+        <w:t xml:space="preserve"> </w:t>
+      </w:r>
+      <w:r>
+        <w:rPr>
+          <w:rFonts w:ascii="Arial" w:hAnsi="Arial" w:cs="Arial"/>
+          <w:color w:val="0D0D0D"/>
+          <w:shd w:val="clear" w:color="auto" w:fill="FFFFFF"/>
+        </w:rPr>
+        <w:t xml:space="preserve">Spring Boot използва автоматична конфигурация, която се опитва да предвиди нуждите на </w:t>
+      </w:r>
+      <w:r>
+        <w:rPr>
+          <w:rFonts w:ascii="Arial" w:hAnsi="Arial" w:cs="Arial"/>
+          <w:color w:val="0D0D0D"/>
+          <w:shd w:val="clear" w:color="auto" w:fill="FFFFFF"/>
+        </w:rPr>
+        <w:lastRenderedPageBreak/>
+        <w:t>вашето приложение. Това включва предварително конфигурирани настройки за много често използвани библиотеки и технологии, които могат да бъдат променяни или заменяни според нуждите на разработчика.</w:t>
+      </w:r>
+      <w:r>
+        <w:rPr>
+          <w:rFonts w:ascii="Arial" w:hAnsi="Arial" w:cs="Arial"/>
+          <w:color w:val="0D0D0D"/>
+          <w:shd w:val="clear" w:color="auto" w:fill="FFFFFF"/>
+        </w:rPr>
+        <w:t xml:space="preserve"> </w:t>
+      </w:r>
+      <w:r>
+        <w:rPr>
+          <w:rFonts w:ascii="Arial" w:hAnsi="Arial" w:cs="Arial"/>
+          <w:color w:val="0D0D0D"/>
+          <w:shd w:val="clear" w:color="auto" w:fill="FFFFFF"/>
+        </w:rPr>
+        <w:t xml:space="preserve">Spring Boot включва вграден </w:t>
+      </w:r>
+      <w:r>
+        <w:rPr>
+          <w:rFonts w:ascii="Arial" w:hAnsi="Arial" w:cs="Arial"/>
+          <w:color w:val="0D0D0D"/>
+          <w:shd w:val="clear" w:color="auto" w:fill="FFFFFF"/>
+          <w:lang w:val="bg-BG"/>
+        </w:rPr>
+        <w:t>у</w:t>
+      </w:r>
+      <w:r>
+        <w:rPr>
+          <w:rFonts w:ascii="Arial" w:hAnsi="Arial" w:cs="Arial"/>
+          <w:color w:val="0D0D0D"/>
+          <w:shd w:val="clear" w:color="auto" w:fill="FFFFFF"/>
+        </w:rPr>
+        <w:t>еб сървър (например Tomcat, Jetty или Undertow), което означава, че не се изисква отделна инсталация на сървър за изпълнение на уеб приложения.</w:t>
+      </w:r>
+      <w:r>
+        <w:rPr>
+          <w:rFonts w:ascii="Arial" w:hAnsi="Arial" w:cs="Arial"/>
+          <w:color w:val="0D0D0D"/>
+          <w:shd w:val="clear" w:color="auto" w:fill="FFFFFF"/>
+        </w:rPr>
+        <w:t xml:space="preserve"> </w:t>
+      </w:r>
+      <w:r>
+        <w:rPr>
+          <w:rFonts w:ascii="Arial" w:hAnsi="Arial" w:cs="Arial"/>
+          <w:color w:val="0D0D0D"/>
+          <w:shd w:val="clear" w:color="auto" w:fill="FFFFFF"/>
+        </w:rPr>
+        <w:t>Spring Boot е мощен инструмент за създаване на Java приложения, който значително опростява процеса на разработка, като предоставя гъвкавост и производителност в едно.</w:t>
+      </w:r>
+    </w:p>
+    <w:p>
+      <w:pPr>
+        <w:pStyle w:val="ListParagraph"/>
+        <w:rPr>
+          <w:rFonts w:ascii="Arial" w:hAnsi="Arial" w:cs="Arial"/>
+          <w:lang w:val="bg-BG"/>
+        </w:rPr>
+      </w:pPr>
+    </w:p>
+    <w:p>
+      <w:pPr>
+        <w:pStyle w:val="ListParagraph"/>
+        <w:numPr>
+          <w:ilvl w:val="0"/>
+          <w:numId w:val="1"/>
+        </w:numPr>
+        <w:rPr>
+          <w:rFonts w:ascii="Arial" w:hAnsi="Arial" w:cs="Arial"/>
+          <w:lang w:val="bg-BG"/>
+        </w:rPr>
+      </w:pPr>
+      <w:r>
+        <w:rPr>
+          <w:rFonts w:ascii="Arial" w:hAnsi="Arial" w:cs="Arial"/>
+          <w:b/>
+          <w:bCs/>
+          <w:color w:val="0D0D0D"/>
+          <w:sz w:val="28"/>
+          <w:szCs w:val="28"/>
+          <w:shd w:val="clear" w:color="auto" w:fill="FFFFFF"/>
+        </w:rPr>
+        <w:t>Thymeleaf</w:t>
+      </w:r>
+      <w:r>
+        <w:rPr>
+          <w:rFonts w:ascii="Arial" w:hAnsi="Arial" w:cs="Arial"/>
+          <w:color w:val="0D0D0D"/>
+          <w:shd w:val="clear" w:color="auto" w:fill="FFFFFF"/>
+        </w:rPr>
+        <w:t xml:space="preserve"> - </w:t>
+      </w:r>
+      <w:r>
+        <w:rPr>
+          <w:rFonts w:ascii="Arial" w:hAnsi="Arial" w:cs="Arial"/>
+          <w:color w:val="0D0D0D"/>
+          <w:shd w:val="clear" w:color="auto" w:fill="FFFFFF"/>
+        </w:rPr>
+        <w:t>Thymeleaf е модерен шаблон за уеб приложения, който се използва често в Java и Java-based приложения, особено в контекста на уеб разработката със Spring Framework. Thymeleaf използва HTML-подобен синтаксис, който го прави лесен за усвояване и използване от уеб разработчиците. Той е проектиран да бъде интуитивен и да се интегрира добре с HTML и CSS.</w:t>
+      </w:r>
+      <w:r>
+        <w:rPr>
+          <w:rFonts w:ascii="Arial" w:hAnsi="Arial" w:cs="Arial"/>
+          <w:color w:val="0D0D0D"/>
+          <w:shd w:val="clear" w:color="auto" w:fill="FFFFFF"/>
+        </w:rPr>
+        <w:t xml:space="preserve"> </w:t>
+      </w:r>
+      <w:r>
+        <w:rPr>
+          <w:rFonts w:ascii="Arial" w:hAnsi="Arial" w:cs="Arial"/>
+          <w:color w:val="0D0D0D"/>
+          <w:shd w:val="clear" w:color="auto" w:fill="FFFFFF"/>
+        </w:rPr>
+        <w:t>Thymeleaf се интегрира перфектно със Spring Framework чрез модул, наречен "Spring Boot Starter Thymeleaf". Това позволява лесното му използване във Spring Boot приложения, като предоставя вградена поддръжка за много от функционалностите му.</w:t>
+      </w:r>
+      <w:r>
+        <w:rPr>
+          <w:rFonts w:ascii="Arial" w:hAnsi="Arial" w:cs="Arial"/>
+          <w:color w:val="0D0D0D"/>
+          <w:shd w:val="clear" w:color="auto" w:fill="FFFFFF"/>
+          <w:lang w:val="bg-BG"/>
+        </w:rPr>
+        <w:t xml:space="preserve"> </w:t>
+      </w:r>
+      <w:r>
+        <w:rPr>
+          <w:rFonts w:ascii="Arial" w:hAnsi="Arial" w:cs="Arial"/>
+          <w:color w:val="0D0D0D"/>
+          <w:shd w:val="clear" w:color="auto" w:fill="FFFFFF"/>
+        </w:rPr>
+        <w:t>Thymeleaf позволява вграждането на данни от моделите (Model) на приложението директно в HTML шаблоните. Той поддържа изрази (Expressions), които могат да бъдат използвани за показване на данни, логика и променливи.</w:t>
+      </w:r>
+      <w:r>
+        <w:rPr>
+          <w:rFonts w:ascii="Arial" w:hAnsi="Arial" w:cs="Arial"/>
+          <w:color w:val="0D0D0D"/>
+          <w:shd w:val="clear" w:color="auto" w:fill="FFFFFF"/>
+        </w:rPr>
+        <w:t xml:space="preserve"> </w:t>
+      </w:r>
+      <w:r>
+        <w:rPr>
+          <w:rFonts w:ascii="Arial" w:hAnsi="Arial" w:cs="Arial"/>
+          <w:color w:val="0D0D0D"/>
+          <w:shd w:val="clear" w:color="auto" w:fill="FFFFFF"/>
+        </w:rPr>
+        <w:t>Thymeleaf предлага богат набор от вградени функции и операции, които могат да бъдат използвани за манипулиране и форматиране на данни в шаблоните. Това включва операции за итерация през списъци, условни оператори, форматиране на дати и други.</w:t>
+      </w:r>
+      <w:r>
+        <w:rPr>
+          <w:rFonts w:ascii="Arial" w:hAnsi="Arial" w:cs="Arial"/>
+          <w:color w:val="0D0D0D"/>
+          <w:shd w:val="clear" w:color="auto" w:fill="FFFFFF"/>
+          <w:lang w:val="bg-BG"/>
+        </w:rPr>
+        <w:t xml:space="preserve"> </w:t>
+      </w:r>
+      <w:r>
+        <w:rPr>
+          <w:rFonts w:ascii="Arial" w:hAnsi="Arial" w:cs="Arial"/>
+          <w:color w:val="0D0D0D"/>
+          <w:shd w:val="clear" w:color="auto" w:fill="FFFFFF"/>
+        </w:rPr>
+        <w:t>Thymeleaf поддържа концепцията за фрагменти, което позволява разделянето на шаблоните на повторно използваеми части. Това е полезно за постигане на компонентен подход в уеб разработката.</w:t>
+      </w:r>
+      <w:r>
+        <w:rPr>
+          <w:rFonts w:ascii="Arial" w:hAnsi="Arial" w:cs="Arial"/>
+          <w:color w:val="0D0D0D"/>
+          <w:shd w:val="clear" w:color="auto" w:fill="FFFFFF"/>
+          <w:lang w:val="bg-BG"/>
+        </w:rPr>
+        <w:t xml:space="preserve"> </w:t>
+      </w:r>
+      <w:r>
+        <w:rPr>
+          <w:rFonts w:ascii="Arial" w:hAnsi="Arial" w:cs="Arial"/>
+          <w:color w:val="0D0D0D"/>
+          <w:shd w:val="clear" w:color="auto" w:fill="FFFFFF"/>
+        </w:rPr>
+        <w:t>Thymeleaf е популярен избор за уеб разработчиците в света на Java, особено в средата на Spring приложенията, поради своята лесна интеграция, мощни възможности и приятен за използване синтаксис.</w:t>
+      </w:r>
+    </w:p>
+    <w:p>
+      <w:pPr>
+        <w:ind w:left="720"/>
+        <w:rPr>
+          <w:rFonts w:ascii="Arial" w:hAnsi="Arial" w:cs="Arial"/>
+          <w:lang w:val="bg-BG"/>
+        </w:rPr>
+      </w:pPr>
+    </w:p>
+    <w:p>
+      <w:pPr>
+        <w:pStyle w:val="ListParagraph"/>
+        <w:numPr>
+          <w:ilvl w:val="0"/>
+          <w:numId w:val="1"/>
+        </w:numPr>
+        <w:rPr>
+          <w:rFonts w:ascii="Arial" w:hAnsi="Arial" w:cs="Arial"/>
+          <w:lang w:val="bg-BG"/>
+        </w:rPr>
+      </w:pPr>
+      <w:r>
+        <w:rPr>
+          <w:rFonts w:ascii="Arial" w:hAnsi="Arial" w:cs="Arial"/>
+          <w:b/>
+          <w:bCs/>
+          <w:color w:val="0D0D0D"/>
+          <w:sz w:val="28"/>
+          <w:szCs w:val="28"/>
+          <w:shd w:val="clear" w:color="auto" w:fill="FFFFFF"/>
+        </w:rPr>
+        <w:t>N-Layer Design</w:t>
+      </w:r>
+      <w:r>
+        <w:rPr>
+          <w:rFonts w:ascii="Arial" w:hAnsi="Arial" w:cs="Arial"/>
+          <w:color w:val="0D0D0D"/>
+          <w:shd w:val="clear" w:color="auto" w:fill="FFFFFF"/>
+          <w:lang w:val="bg-BG"/>
+        </w:rPr>
+        <w:t xml:space="preserve"> - </w:t>
+      </w:r>
+      <w:r>
+        <w:rPr>
+          <w:rFonts w:ascii="Arial" w:hAnsi="Arial" w:cs="Arial"/>
+          <w:color w:val="0D0D0D"/>
+          <w:shd w:val="clear" w:color="auto" w:fill="FFFFFF"/>
+        </w:rPr>
+        <w:t>N-Layer Design (също известен като многослойна архитектура) е подход за проектиране на софтуерни приложения, при който приложението е разделено на различни слоеве или нива, като всяко ниво има определена функционалност и отговорности.</w:t>
+      </w:r>
+      <w:r>
+        <w:rPr>
+          <w:rFonts w:ascii="Arial" w:hAnsi="Arial" w:cs="Arial"/>
+          <w:color w:val="0D0D0D"/>
+          <w:shd w:val="clear" w:color="auto" w:fill="FFFFFF"/>
+          <w:lang w:val="bg-BG"/>
+        </w:rPr>
+        <w:t xml:space="preserve"> Съдържа следните слоеве: </w:t>
+      </w:r>
+    </w:p>
+    <w:p>
+      <w:pPr>
+        <w:rPr>
+          <w:rFonts w:ascii="Arial" w:hAnsi="Arial" w:cs="Arial"/>
+          <w:lang w:val="en-US"/>
+        </w:rPr>
+      </w:pPr>
+    </w:p>
+    <w:p>
+      <w:pPr>
+        <w:ind w:left="720"/>
+        <w:rPr>
+          <w:rFonts w:ascii="Arial" w:hAnsi="Arial" w:cs="Arial"/>
+          <w:lang w:val="en-US"/>
+        </w:rPr>
+      </w:pPr>
+      <w:r>
+        <w:rPr>
+          <w:rFonts w:ascii="Arial" w:hAnsi="Arial" w:cs="Arial"/>
+          <w:lang w:val="en-US"/>
+        </w:rPr>
+        <w:t>1. Presentation Layer (</w:t>
+      </w:r>
+      <w:proofErr w:type="spellStart"/>
+      <w:r>
+        <w:rPr>
+          <w:rFonts w:ascii="Arial" w:hAnsi="Arial" w:cs="Arial"/>
+          <w:lang w:val="en-US"/>
+        </w:rPr>
+        <w:t>слой</w:t>
+      </w:r>
+      <w:proofErr w:type="spellEnd"/>
+      <w:r>
+        <w:rPr>
+          <w:rFonts w:ascii="Arial" w:hAnsi="Arial" w:cs="Arial"/>
+          <w:lang w:val="en-US"/>
+        </w:rPr>
+        <w:t xml:space="preserve"> </w:t>
+      </w:r>
+      <w:proofErr w:type="spellStart"/>
+      <w:r>
+        <w:rPr>
+          <w:rFonts w:ascii="Arial" w:hAnsi="Arial" w:cs="Arial"/>
+          <w:lang w:val="en-US"/>
+        </w:rPr>
+        <w:t>за</w:t>
+      </w:r>
+      <w:proofErr w:type="spellEnd"/>
+      <w:r>
+        <w:rPr>
+          <w:rFonts w:ascii="Arial" w:hAnsi="Arial" w:cs="Arial"/>
+          <w:lang w:val="en-US"/>
+        </w:rPr>
+        <w:t xml:space="preserve"> представяне):</w:t>
+      </w:r>
+    </w:p>
+    <w:p>
+      <w:pPr>
+        <w:ind w:left="720"/>
+        <w:rPr>
+          <w:rFonts w:ascii="Arial" w:hAnsi="Arial" w:cs="Arial"/>
+          <w:lang w:val="en-US"/>
+        </w:rPr>
+      </w:pPr>
+      <w:r>
+        <w:rPr>
+          <w:rFonts w:ascii="Arial" w:hAnsi="Arial" w:cs="Arial"/>
+          <w:lang w:val="en-US"/>
+        </w:rPr>
+        <w:t xml:space="preserve">   - </w:t>
+      </w:r>
+      <w:proofErr w:type="spellStart"/>
+      <w:r>
+        <w:rPr>
+          <w:rFonts w:ascii="Arial" w:hAnsi="Arial" w:cs="Arial"/>
+          <w:lang w:val="en-US"/>
+        </w:rPr>
+        <w:t>Това</w:t>
+      </w:r>
+      <w:proofErr w:type="spellEnd"/>
+      <w:r>
+        <w:rPr>
+          <w:rFonts w:ascii="Arial" w:hAnsi="Arial" w:cs="Arial"/>
+          <w:lang w:val="en-US"/>
+        </w:rPr>
+        <w:t xml:space="preserve"> е </w:t>
+      </w:r>
+      <w:proofErr w:type="spellStart"/>
+      <w:r>
+        <w:rPr>
+          <w:rFonts w:ascii="Arial" w:hAnsi="Arial" w:cs="Arial"/>
+          <w:lang w:val="en-US"/>
+        </w:rPr>
+        <w:t>нивото</w:t>
+      </w:r>
+      <w:proofErr w:type="spellEnd"/>
+      <w:r>
+        <w:rPr>
+          <w:rFonts w:ascii="Arial" w:hAnsi="Arial" w:cs="Arial"/>
+          <w:lang w:val="en-US"/>
+        </w:rPr>
+        <w:t xml:space="preserve">, </w:t>
+      </w:r>
+      <w:proofErr w:type="spellStart"/>
+      <w:r>
+        <w:rPr>
+          <w:rFonts w:ascii="Arial" w:hAnsi="Arial" w:cs="Arial"/>
+          <w:lang w:val="en-US"/>
+        </w:rPr>
+        <w:t>което</w:t>
+      </w:r>
+      <w:proofErr w:type="spellEnd"/>
+      <w:r>
+        <w:rPr>
+          <w:rFonts w:ascii="Arial" w:hAnsi="Arial" w:cs="Arial"/>
+          <w:lang w:val="en-US"/>
+        </w:rPr>
+        <w:t xml:space="preserve"> </w:t>
+      </w:r>
+      <w:proofErr w:type="spellStart"/>
+      <w:r>
+        <w:rPr>
+          <w:rFonts w:ascii="Arial" w:hAnsi="Arial" w:cs="Arial"/>
+          <w:lang w:val="en-US"/>
+        </w:rPr>
+        <w:t>се</w:t>
+      </w:r>
+      <w:proofErr w:type="spellEnd"/>
+      <w:r>
+        <w:rPr>
+          <w:rFonts w:ascii="Arial" w:hAnsi="Arial" w:cs="Arial"/>
+          <w:lang w:val="en-US"/>
+        </w:rPr>
+        <w:t xml:space="preserve"> </w:t>
+      </w:r>
+      <w:proofErr w:type="spellStart"/>
+      <w:r>
+        <w:rPr>
+          <w:rFonts w:ascii="Arial" w:hAnsi="Arial" w:cs="Arial"/>
+          <w:lang w:val="en-US"/>
+        </w:rPr>
+        <w:t>грижи</w:t>
+      </w:r>
+      <w:proofErr w:type="spellEnd"/>
+      <w:r>
+        <w:rPr>
+          <w:rFonts w:ascii="Arial" w:hAnsi="Arial" w:cs="Arial"/>
+          <w:lang w:val="en-US"/>
+        </w:rPr>
+        <w:t xml:space="preserve"> </w:t>
+      </w:r>
+      <w:proofErr w:type="spellStart"/>
+      <w:r>
+        <w:rPr>
+          <w:rFonts w:ascii="Arial" w:hAnsi="Arial" w:cs="Arial"/>
+          <w:lang w:val="en-US"/>
+        </w:rPr>
+        <w:t>за</w:t>
+      </w:r>
+      <w:proofErr w:type="spellEnd"/>
+      <w:r>
+        <w:rPr>
+          <w:rFonts w:ascii="Arial" w:hAnsi="Arial" w:cs="Arial"/>
+          <w:lang w:val="en-US"/>
+        </w:rPr>
+        <w:t xml:space="preserve"> </w:t>
+      </w:r>
+      <w:proofErr w:type="spellStart"/>
+      <w:r>
+        <w:rPr>
+          <w:rFonts w:ascii="Arial" w:hAnsi="Arial" w:cs="Arial"/>
+          <w:lang w:val="en-US"/>
+        </w:rPr>
+        <w:t>визуалното</w:t>
+      </w:r>
+      <w:proofErr w:type="spellEnd"/>
+      <w:r>
+        <w:rPr>
+          <w:rFonts w:ascii="Arial" w:hAnsi="Arial" w:cs="Arial"/>
+          <w:lang w:val="en-US"/>
+        </w:rPr>
+        <w:t xml:space="preserve"> представяне и </w:t>
+      </w:r>
+      <w:proofErr w:type="spellStart"/>
+      <w:r>
+        <w:rPr>
+          <w:rFonts w:ascii="Arial" w:hAnsi="Arial" w:cs="Arial"/>
+          <w:lang w:val="en-US"/>
+        </w:rPr>
+        <w:t>комуникацията</w:t>
+      </w:r>
+      <w:proofErr w:type="spellEnd"/>
+      <w:r>
+        <w:rPr>
+          <w:rFonts w:ascii="Arial" w:hAnsi="Arial" w:cs="Arial"/>
+          <w:lang w:val="en-US"/>
+        </w:rPr>
+        <w:t xml:space="preserve"> с </w:t>
+      </w:r>
+      <w:proofErr w:type="spellStart"/>
+      <w:r>
+        <w:rPr>
+          <w:rFonts w:ascii="Arial" w:hAnsi="Arial" w:cs="Arial"/>
+          <w:lang w:val="en-US"/>
+        </w:rPr>
+        <w:t>потребителите</w:t>
+      </w:r>
+      <w:proofErr w:type="spellEnd"/>
+      <w:r>
+        <w:rPr>
+          <w:rFonts w:ascii="Arial" w:hAnsi="Arial" w:cs="Arial"/>
+          <w:lang w:val="en-US"/>
+        </w:rPr>
+        <w:t xml:space="preserve"> или </w:t>
+      </w:r>
+      <w:proofErr w:type="spellStart"/>
+      <w:r>
+        <w:rPr>
+          <w:rFonts w:ascii="Arial" w:hAnsi="Arial" w:cs="Arial"/>
+          <w:lang w:val="en-US"/>
+        </w:rPr>
+        <w:t>други</w:t>
+      </w:r>
+      <w:proofErr w:type="spellEnd"/>
+      <w:r>
+        <w:rPr>
+          <w:rFonts w:ascii="Arial" w:hAnsi="Arial" w:cs="Arial"/>
+          <w:lang w:val="en-US"/>
+        </w:rPr>
+        <w:t xml:space="preserve"> </w:t>
+      </w:r>
+      <w:proofErr w:type="spellStart"/>
+      <w:r>
+        <w:rPr>
+          <w:rFonts w:ascii="Arial" w:hAnsi="Arial" w:cs="Arial"/>
+          <w:lang w:val="en-US"/>
+        </w:rPr>
+        <w:t>системи</w:t>
+      </w:r>
+      <w:proofErr w:type="spellEnd"/>
+      <w:r>
+        <w:rPr>
+          <w:rFonts w:ascii="Arial" w:hAnsi="Arial" w:cs="Arial"/>
+          <w:lang w:val="en-US"/>
+        </w:rPr>
+        <w:t>.</w:t>
+      </w:r>
+    </w:p>
+    <w:p>
+      <w:pPr>
+        <w:ind w:left="720"/>
+        <w:rPr>
+          <w:rFonts w:ascii="Arial" w:hAnsi="Arial" w:cs="Arial"/>
+          <w:lang w:val="en-US"/>
+        </w:rPr>
+      </w:pPr>
+      <w:r>
+        <w:rPr>
+          <w:rFonts w:ascii="Arial" w:hAnsi="Arial" w:cs="Arial"/>
+          <w:lang w:val="en-US"/>
+        </w:rPr>
+        <w:t xml:space="preserve">   - </w:t>
+      </w:r>
+      <w:proofErr w:type="spellStart"/>
+      <w:r>
+        <w:rPr>
+          <w:rFonts w:ascii="Arial" w:hAnsi="Arial" w:cs="Arial"/>
+          <w:lang w:val="en-US"/>
+        </w:rPr>
+        <w:t>Тук</w:t>
+      </w:r>
+      <w:proofErr w:type="spellEnd"/>
+      <w:r>
+        <w:rPr>
+          <w:rFonts w:ascii="Arial" w:hAnsi="Arial" w:cs="Arial"/>
+          <w:lang w:val="en-US"/>
+        </w:rPr>
+        <w:t xml:space="preserve"> </w:t>
+      </w:r>
+      <w:proofErr w:type="spellStart"/>
+      <w:r>
+        <w:rPr>
+          <w:rFonts w:ascii="Arial" w:hAnsi="Arial" w:cs="Arial"/>
+          <w:lang w:val="en-US"/>
+        </w:rPr>
+        <w:t>се</w:t>
+      </w:r>
+      <w:proofErr w:type="spellEnd"/>
+      <w:r>
+        <w:rPr>
+          <w:rFonts w:ascii="Arial" w:hAnsi="Arial" w:cs="Arial"/>
+          <w:lang w:val="en-US"/>
+        </w:rPr>
+        <w:t xml:space="preserve"> </w:t>
+      </w:r>
+      <w:proofErr w:type="spellStart"/>
+      <w:r>
+        <w:rPr>
+          <w:rFonts w:ascii="Arial" w:hAnsi="Arial" w:cs="Arial"/>
+          <w:lang w:val="en-US"/>
+        </w:rPr>
+        <w:t>намират</w:t>
+      </w:r>
+      <w:proofErr w:type="spellEnd"/>
+      <w:r>
+        <w:rPr>
+          <w:rFonts w:ascii="Arial" w:hAnsi="Arial" w:cs="Arial"/>
+          <w:lang w:val="en-US"/>
+        </w:rPr>
+        <w:t xml:space="preserve"> </w:t>
+      </w:r>
+      <w:proofErr w:type="spellStart"/>
+      <w:r>
+        <w:rPr>
+          <w:rFonts w:ascii="Arial" w:hAnsi="Arial" w:cs="Arial"/>
+          <w:lang w:val="en-US"/>
+        </w:rPr>
+        <w:t>интерфейсите</w:t>
+      </w:r>
+      <w:proofErr w:type="spellEnd"/>
+      <w:r>
+        <w:rPr>
+          <w:rFonts w:ascii="Arial" w:hAnsi="Arial" w:cs="Arial"/>
+          <w:lang w:val="en-US"/>
+        </w:rPr>
+        <w:t xml:space="preserve"> </w:t>
+      </w:r>
+      <w:proofErr w:type="spellStart"/>
+      <w:r>
+        <w:rPr>
+          <w:rFonts w:ascii="Arial" w:hAnsi="Arial" w:cs="Arial"/>
+          <w:lang w:val="en-US"/>
+        </w:rPr>
+        <w:t>като</w:t>
+      </w:r>
+      <w:proofErr w:type="spellEnd"/>
+      <w:r>
+        <w:rPr>
+          <w:rFonts w:ascii="Arial" w:hAnsi="Arial" w:cs="Arial"/>
+          <w:lang w:val="en-US"/>
+        </w:rPr>
+        <w:t xml:space="preserve"> </w:t>
+      </w:r>
+      <w:proofErr w:type="spellStart"/>
+      <w:r>
+        <w:rPr>
+          <w:rFonts w:ascii="Arial" w:hAnsi="Arial" w:cs="Arial"/>
+          <w:lang w:val="en-US"/>
+        </w:rPr>
+        <w:t>уеб</w:t>
+      </w:r>
+      <w:proofErr w:type="spellEnd"/>
+      <w:r>
+        <w:rPr>
+          <w:rFonts w:ascii="Arial" w:hAnsi="Arial" w:cs="Arial"/>
+          <w:lang w:val="en-US"/>
+        </w:rPr>
+        <w:t xml:space="preserve"> </w:t>
+      </w:r>
+      <w:proofErr w:type="spellStart"/>
+      <w:r>
+        <w:rPr>
+          <w:rFonts w:ascii="Arial" w:hAnsi="Arial" w:cs="Arial"/>
+          <w:lang w:val="en-US"/>
+        </w:rPr>
+        <w:t>страници</w:t>
+      </w:r>
+      <w:proofErr w:type="spellEnd"/>
+      <w:r>
+        <w:rPr>
+          <w:rFonts w:ascii="Arial" w:hAnsi="Arial" w:cs="Arial"/>
+          <w:lang w:val="en-US"/>
+        </w:rPr>
+        <w:t xml:space="preserve">, API </w:t>
+      </w:r>
+      <w:proofErr w:type="spellStart"/>
+      <w:r>
+        <w:rPr>
+          <w:rFonts w:ascii="Arial" w:hAnsi="Arial" w:cs="Arial"/>
+          <w:lang w:val="en-US"/>
+        </w:rPr>
+        <w:t>ендпойнти</w:t>
+      </w:r>
+      <w:proofErr w:type="spellEnd"/>
+      <w:r>
+        <w:rPr>
+          <w:rFonts w:ascii="Arial" w:hAnsi="Arial" w:cs="Arial"/>
+          <w:lang w:val="en-US"/>
+        </w:rPr>
+        <w:t xml:space="preserve"> или </w:t>
+      </w:r>
+      <w:proofErr w:type="spellStart"/>
+      <w:r>
+        <w:rPr>
+          <w:rFonts w:ascii="Arial" w:hAnsi="Arial" w:cs="Arial"/>
+          <w:lang w:val="en-US"/>
+        </w:rPr>
+        <w:t>графични</w:t>
+      </w:r>
+      <w:proofErr w:type="spellEnd"/>
+      <w:r>
+        <w:rPr>
+          <w:rFonts w:ascii="Arial" w:hAnsi="Arial" w:cs="Arial"/>
+          <w:lang w:val="en-US"/>
+        </w:rPr>
+        <w:t xml:space="preserve"> </w:t>
+      </w:r>
+      <w:proofErr w:type="spellStart"/>
+      <w:r>
+        <w:rPr>
+          <w:rFonts w:ascii="Arial" w:hAnsi="Arial" w:cs="Arial"/>
+          <w:lang w:val="en-US"/>
+        </w:rPr>
+        <w:t>потребителски</w:t>
+      </w:r>
+      <w:proofErr w:type="spellEnd"/>
+      <w:r>
+        <w:rPr>
+          <w:rFonts w:ascii="Arial" w:hAnsi="Arial" w:cs="Arial"/>
+          <w:lang w:val="en-US"/>
+        </w:rPr>
+        <w:t xml:space="preserve"> </w:t>
+      </w:r>
+      <w:proofErr w:type="spellStart"/>
+      <w:r>
+        <w:rPr>
+          <w:rFonts w:ascii="Arial" w:hAnsi="Arial" w:cs="Arial"/>
+          <w:lang w:val="en-US"/>
+        </w:rPr>
+        <w:t>интерфейси</w:t>
+      </w:r>
+      <w:proofErr w:type="spellEnd"/>
+      <w:r>
+        <w:rPr>
+          <w:rFonts w:ascii="Arial" w:hAnsi="Arial" w:cs="Arial"/>
+          <w:lang w:val="en-US"/>
+        </w:rPr>
+        <w:t xml:space="preserve"> (GUI).</w:t>
+      </w:r>
+    </w:p>
+    <w:p>
+      <w:pPr>
+        <w:ind w:left="720"/>
+        <w:rPr>
+          <w:rFonts w:ascii="Arial" w:hAnsi="Arial" w:cs="Arial"/>
+          <w:lang w:val="en-US"/>
+        </w:rPr>
+      </w:pPr>
+    </w:p>
+    <w:p>
+      <w:pPr>
+        <w:ind w:left="720"/>
+        <w:rPr>
+          <w:rFonts w:ascii="Arial" w:hAnsi="Arial" w:cs="Arial"/>
+          <w:lang w:val="en-US"/>
+        </w:rPr>
+      </w:pPr>
+      <w:r>
+        <w:rPr>
+          <w:rFonts w:ascii="Arial" w:hAnsi="Arial" w:cs="Arial"/>
+          <w:lang w:val="en-US"/>
+        </w:rPr>
+        <w:t>2. Business Layer (</w:t>
+      </w:r>
+      <w:proofErr w:type="spellStart"/>
+      <w:r>
+        <w:rPr>
+          <w:rFonts w:ascii="Arial" w:hAnsi="Arial" w:cs="Arial"/>
+          <w:lang w:val="en-US"/>
+        </w:rPr>
+        <w:t>бизнес</w:t>
+      </w:r>
+      <w:proofErr w:type="spellEnd"/>
+      <w:r>
+        <w:rPr>
+          <w:rFonts w:ascii="Arial" w:hAnsi="Arial" w:cs="Arial"/>
+          <w:lang w:val="en-US"/>
+        </w:rPr>
+        <w:t xml:space="preserve"> </w:t>
+      </w:r>
+      <w:proofErr w:type="spellStart"/>
+      <w:r>
+        <w:rPr>
+          <w:rFonts w:ascii="Arial" w:hAnsi="Arial" w:cs="Arial"/>
+          <w:lang w:val="en-US"/>
+        </w:rPr>
+        <w:t>слой</w:t>
+      </w:r>
+      <w:proofErr w:type="spellEnd"/>
+      <w:r>
+        <w:rPr>
+          <w:rFonts w:ascii="Arial" w:hAnsi="Arial" w:cs="Arial"/>
+          <w:lang w:val="en-US"/>
+        </w:rPr>
+        <w:t>):</w:t>
+      </w:r>
+    </w:p>
+    <w:p>
+      <w:pPr>
+        <w:ind w:left="720"/>
+        <w:rPr>
+          <w:rFonts w:ascii="Arial" w:hAnsi="Arial" w:cs="Arial"/>
+          <w:lang w:val="en-US"/>
+        </w:rPr>
+      </w:pPr>
+      <w:r>
+        <w:rPr>
+          <w:rFonts w:ascii="Arial" w:hAnsi="Arial" w:cs="Arial"/>
+          <w:lang w:val="en-US"/>
+        </w:rPr>
+        <w:t xml:space="preserve">   - </w:t>
+      </w:r>
+      <w:proofErr w:type="spellStart"/>
+      <w:r>
+        <w:rPr>
+          <w:rFonts w:ascii="Arial" w:hAnsi="Arial" w:cs="Arial"/>
+          <w:lang w:val="en-US"/>
+        </w:rPr>
+        <w:t>Този</w:t>
+      </w:r>
+      <w:proofErr w:type="spellEnd"/>
+      <w:r>
+        <w:rPr>
+          <w:rFonts w:ascii="Arial" w:hAnsi="Arial" w:cs="Arial"/>
+          <w:lang w:val="en-US"/>
+        </w:rPr>
+        <w:t xml:space="preserve"> </w:t>
+      </w:r>
+      <w:proofErr w:type="spellStart"/>
+      <w:r>
+        <w:rPr>
+          <w:rFonts w:ascii="Arial" w:hAnsi="Arial" w:cs="Arial"/>
+          <w:lang w:val="en-US"/>
+        </w:rPr>
+        <w:t>слой</w:t>
+      </w:r>
+      <w:proofErr w:type="spellEnd"/>
+      <w:r>
+        <w:rPr>
+          <w:rFonts w:ascii="Arial" w:hAnsi="Arial" w:cs="Arial"/>
+          <w:lang w:val="en-US"/>
+        </w:rPr>
+        <w:t xml:space="preserve"> </w:t>
+      </w:r>
+      <w:proofErr w:type="spellStart"/>
+      <w:r>
+        <w:rPr>
+          <w:rFonts w:ascii="Arial" w:hAnsi="Arial" w:cs="Arial"/>
+          <w:lang w:val="en-US"/>
+        </w:rPr>
+        <w:t>съдържа</w:t>
+      </w:r>
+      <w:proofErr w:type="spellEnd"/>
+      <w:r>
+        <w:rPr>
+          <w:rFonts w:ascii="Arial" w:hAnsi="Arial" w:cs="Arial"/>
+          <w:lang w:val="en-US"/>
+        </w:rPr>
+        <w:t xml:space="preserve"> </w:t>
+      </w:r>
+      <w:proofErr w:type="spellStart"/>
+      <w:r>
+        <w:rPr>
+          <w:rFonts w:ascii="Arial" w:hAnsi="Arial" w:cs="Arial"/>
+          <w:lang w:val="en-US"/>
+        </w:rPr>
+        <w:t>бизнес</w:t>
+      </w:r>
+      <w:proofErr w:type="spellEnd"/>
+      <w:r>
+        <w:rPr>
+          <w:rFonts w:ascii="Arial" w:hAnsi="Arial" w:cs="Arial"/>
+          <w:lang w:val="en-US"/>
+        </w:rPr>
+        <w:t xml:space="preserve"> </w:t>
+      </w:r>
+      <w:proofErr w:type="spellStart"/>
+      <w:r>
+        <w:rPr>
+          <w:rFonts w:ascii="Arial" w:hAnsi="Arial" w:cs="Arial"/>
+          <w:lang w:val="en-US"/>
+        </w:rPr>
+        <w:t>логиката</w:t>
+      </w:r>
+      <w:proofErr w:type="spellEnd"/>
+      <w:r>
+        <w:rPr>
+          <w:rFonts w:ascii="Arial" w:hAnsi="Arial" w:cs="Arial"/>
+          <w:lang w:val="en-US"/>
+        </w:rPr>
+        <w:t xml:space="preserve"> </w:t>
+      </w:r>
+      <w:proofErr w:type="spellStart"/>
+      <w:r>
+        <w:rPr>
+          <w:rFonts w:ascii="Arial" w:hAnsi="Arial" w:cs="Arial"/>
+          <w:lang w:val="en-US"/>
+        </w:rPr>
+        <w:t>на</w:t>
+      </w:r>
+      <w:proofErr w:type="spellEnd"/>
+      <w:r>
+        <w:rPr>
+          <w:rFonts w:ascii="Arial" w:hAnsi="Arial" w:cs="Arial"/>
+          <w:lang w:val="en-US"/>
+        </w:rPr>
+        <w:t xml:space="preserve"> </w:t>
+      </w:r>
+      <w:proofErr w:type="spellStart"/>
+      <w:r>
+        <w:rPr>
+          <w:rFonts w:ascii="Arial" w:hAnsi="Arial" w:cs="Arial"/>
+          <w:lang w:val="en-US"/>
+        </w:rPr>
+        <w:t>приложението</w:t>
+      </w:r>
+      <w:proofErr w:type="spellEnd"/>
+      <w:r>
+        <w:rPr>
+          <w:rFonts w:ascii="Arial" w:hAnsi="Arial" w:cs="Arial"/>
+          <w:lang w:val="en-US"/>
+        </w:rPr>
+        <w:t>.</w:t>
+      </w:r>
+    </w:p>
+    <w:p>
+      <w:pPr>
+        <w:ind w:left="720"/>
+        <w:rPr>
+          <w:rFonts w:ascii="Arial" w:hAnsi="Arial" w:cs="Arial"/>
+          <w:lang w:val="en-US"/>
+        </w:rPr>
+      </w:pPr>
+      <w:r>
+        <w:rPr>
+          <w:rFonts w:ascii="Arial" w:hAnsi="Arial" w:cs="Arial"/>
+          <w:lang w:val="en-US"/>
+        </w:rPr>
+        <w:t xml:space="preserve">   - </w:t>
+      </w:r>
+      <w:proofErr w:type="spellStart"/>
+      <w:r>
+        <w:rPr>
+          <w:rFonts w:ascii="Arial" w:hAnsi="Arial" w:cs="Arial"/>
+          <w:lang w:val="en-US"/>
+        </w:rPr>
+        <w:t>Тук</w:t>
+      </w:r>
+      <w:proofErr w:type="spellEnd"/>
+      <w:r>
+        <w:rPr>
+          <w:rFonts w:ascii="Arial" w:hAnsi="Arial" w:cs="Arial"/>
+          <w:lang w:val="en-US"/>
+        </w:rPr>
+        <w:t xml:space="preserve"> </w:t>
+      </w:r>
+      <w:proofErr w:type="spellStart"/>
+      <w:r>
+        <w:rPr>
+          <w:rFonts w:ascii="Arial" w:hAnsi="Arial" w:cs="Arial"/>
+          <w:lang w:val="en-US"/>
+        </w:rPr>
+        <w:t>се</w:t>
+      </w:r>
+      <w:proofErr w:type="spellEnd"/>
+      <w:r>
+        <w:rPr>
+          <w:rFonts w:ascii="Arial" w:hAnsi="Arial" w:cs="Arial"/>
+          <w:lang w:val="en-US"/>
+        </w:rPr>
+        <w:t xml:space="preserve"> </w:t>
+      </w:r>
+      <w:proofErr w:type="spellStart"/>
+      <w:r>
+        <w:rPr>
+          <w:rFonts w:ascii="Arial" w:hAnsi="Arial" w:cs="Arial"/>
+          <w:lang w:val="en-US"/>
+        </w:rPr>
+        <w:t>извършват</w:t>
+      </w:r>
+      <w:proofErr w:type="spellEnd"/>
+      <w:r>
+        <w:rPr>
+          <w:rFonts w:ascii="Arial" w:hAnsi="Arial" w:cs="Arial"/>
+          <w:lang w:val="en-US"/>
+        </w:rPr>
+        <w:t xml:space="preserve"> </w:t>
+      </w:r>
+      <w:proofErr w:type="spellStart"/>
+      <w:r>
+        <w:rPr>
+          <w:rFonts w:ascii="Arial" w:hAnsi="Arial" w:cs="Arial"/>
+          <w:lang w:val="en-US"/>
+        </w:rPr>
+        <w:t>обработки</w:t>
+      </w:r>
+      <w:proofErr w:type="spellEnd"/>
+      <w:r>
+        <w:rPr>
+          <w:rFonts w:ascii="Arial" w:hAnsi="Arial" w:cs="Arial"/>
+          <w:lang w:val="en-US"/>
+        </w:rPr>
+        <w:t xml:space="preserve">, </w:t>
+      </w:r>
+      <w:proofErr w:type="spellStart"/>
+      <w:r>
+        <w:rPr>
+          <w:rFonts w:ascii="Arial" w:hAnsi="Arial" w:cs="Arial"/>
+          <w:lang w:val="en-US"/>
+        </w:rPr>
+        <w:t>правила</w:t>
+      </w:r>
+      <w:proofErr w:type="spellEnd"/>
+      <w:r>
+        <w:rPr>
+          <w:rFonts w:ascii="Arial" w:hAnsi="Arial" w:cs="Arial"/>
+          <w:lang w:val="en-US"/>
+        </w:rPr>
+        <w:t xml:space="preserve">, </w:t>
+      </w:r>
+      <w:proofErr w:type="spellStart"/>
+      <w:r>
+        <w:rPr>
+          <w:rFonts w:ascii="Arial" w:hAnsi="Arial" w:cs="Arial"/>
+          <w:lang w:val="en-US"/>
+        </w:rPr>
+        <w:t>валидации</w:t>
+      </w:r>
+      <w:proofErr w:type="spellEnd"/>
+      <w:r>
+        <w:rPr>
+          <w:rFonts w:ascii="Arial" w:hAnsi="Arial" w:cs="Arial"/>
+          <w:lang w:val="en-US"/>
+        </w:rPr>
+        <w:t xml:space="preserve"> и </w:t>
+      </w:r>
+      <w:proofErr w:type="spellStart"/>
+      <w:r>
+        <w:rPr>
+          <w:rFonts w:ascii="Arial" w:hAnsi="Arial" w:cs="Arial"/>
+          <w:lang w:val="en-US"/>
+        </w:rPr>
+        <w:t>операции</w:t>
+      </w:r>
+      <w:proofErr w:type="spellEnd"/>
+      <w:r>
+        <w:rPr>
+          <w:rFonts w:ascii="Arial" w:hAnsi="Arial" w:cs="Arial"/>
+          <w:lang w:val="en-US"/>
+        </w:rPr>
+        <w:t xml:space="preserve">, </w:t>
+      </w:r>
+      <w:proofErr w:type="spellStart"/>
+      <w:r>
+        <w:rPr>
+          <w:rFonts w:ascii="Arial" w:hAnsi="Arial" w:cs="Arial"/>
+          <w:lang w:val="en-US"/>
+        </w:rPr>
+        <w:t>свързани</w:t>
+      </w:r>
+      <w:proofErr w:type="spellEnd"/>
+      <w:r>
+        <w:rPr>
+          <w:rFonts w:ascii="Arial" w:hAnsi="Arial" w:cs="Arial"/>
+          <w:lang w:val="en-US"/>
+        </w:rPr>
+        <w:t xml:space="preserve"> с </w:t>
+      </w:r>
+      <w:proofErr w:type="spellStart"/>
+      <w:r>
+        <w:rPr>
+          <w:rFonts w:ascii="Arial" w:hAnsi="Arial" w:cs="Arial"/>
+          <w:lang w:val="en-US"/>
+        </w:rPr>
+        <w:t>бизнес</w:t>
+      </w:r>
+      <w:proofErr w:type="spellEnd"/>
+      <w:r>
+        <w:rPr>
+          <w:rFonts w:ascii="Arial" w:hAnsi="Arial" w:cs="Arial"/>
+          <w:lang w:val="en-US"/>
+        </w:rPr>
+        <w:t xml:space="preserve"> </w:t>
+      </w:r>
+      <w:proofErr w:type="spellStart"/>
+      <w:r>
+        <w:rPr>
+          <w:rFonts w:ascii="Arial" w:hAnsi="Arial" w:cs="Arial"/>
+          <w:lang w:val="en-US"/>
+        </w:rPr>
+        <w:t>дейността</w:t>
+      </w:r>
+      <w:proofErr w:type="spellEnd"/>
+      <w:r>
+        <w:rPr>
+          <w:rFonts w:ascii="Arial" w:hAnsi="Arial" w:cs="Arial"/>
+          <w:lang w:val="en-US"/>
+        </w:rPr>
+        <w:t>.</w:t>
+      </w:r>
+    </w:p>
+    <w:p>
+      <w:pPr>
+        <w:ind w:left="720"/>
+        <w:rPr>
+          <w:rFonts w:ascii="Arial" w:hAnsi="Arial" w:cs="Arial"/>
+          <w:lang w:val="en-US"/>
+        </w:rPr>
+      </w:pPr>
+    </w:p>
+    <w:p>
+      <w:pPr>
+        <w:ind w:left="720"/>
+        <w:rPr>
+          <w:rFonts w:ascii="Arial" w:hAnsi="Arial" w:cs="Arial"/>
+          <w:lang w:val="en-US"/>
+        </w:rPr>
+      </w:pPr>
+    </w:p>
+    <w:p>
+      <w:pPr>
+        <w:ind w:left="720"/>
+        <w:rPr>
+          <w:rFonts w:ascii="Arial" w:hAnsi="Arial" w:cs="Arial"/>
+          <w:lang w:val="en-US"/>
+        </w:rPr>
+      </w:pPr>
+      <w:r>
+        <w:rPr>
+          <w:rFonts w:ascii="Arial" w:hAnsi="Arial" w:cs="Arial"/>
+          <w:lang w:val="en-US"/>
+        </w:rPr>
+        <w:t>3. Data Access Layer (</w:t>
+      </w:r>
+      <w:proofErr w:type="spellStart"/>
+      <w:r>
+        <w:rPr>
+          <w:rFonts w:ascii="Arial" w:hAnsi="Arial" w:cs="Arial"/>
+          <w:lang w:val="en-US"/>
+        </w:rPr>
+        <w:t>слой</w:t>
+      </w:r>
+      <w:proofErr w:type="spellEnd"/>
+      <w:r>
+        <w:rPr>
+          <w:rFonts w:ascii="Arial" w:hAnsi="Arial" w:cs="Arial"/>
+          <w:lang w:val="en-US"/>
+        </w:rPr>
+        <w:t xml:space="preserve"> </w:t>
+      </w:r>
+      <w:proofErr w:type="spellStart"/>
+      <w:r>
+        <w:rPr>
+          <w:rFonts w:ascii="Arial" w:hAnsi="Arial" w:cs="Arial"/>
+          <w:lang w:val="en-US"/>
+        </w:rPr>
+        <w:t>за</w:t>
+      </w:r>
+      <w:proofErr w:type="spellEnd"/>
+      <w:r>
+        <w:rPr>
+          <w:rFonts w:ascii="Arial" w:hAnsi="Arial" w:cs="Arial"/>
+          <w:lang w:val="en-US"/>
+        </w:rPr>
+        <w:t xml:space="preserve"> </w:t>
+      </w:r>
+      <w:proofErr w:type="spellStart"/>
+      <w:r>
+        <w:rPr>
+          <w:rFonts w:ascii="Arial" w:hAnsi="Arial" w:cs="Arial"/>
+          <w:lang w:val="en-US"/>
+        </w:rPr>
+        <w:t>достъп</w:t>
+      </w:r>
+      <w:proofErr w:type="spellEnd"/>
+      <w:r>
+        <w:rPr>
+          <w:rFonts w:ascii="Arial" w:hAnsi="Arial" w:cs="Arial"/>
+          <w:lang w:val="en-US"/>
+        </w:rPr>
+        <w:t xml:space="preserve"> </w:t>
+      </w:r>
+      <w:proofErr w:type="spellStart"/>
+      <w:r>
+        <w:rPr>
+          <w:rFonts w:ascii="Arial" w:hAnsi="Arial" w:cs="Arial"/>
+          <w:lang w:val="en-US"/>
+        </w:rPr>
+        <w:t>до</w:t>
+      </w:r>
+      <w:proofErr w:type="spellEnd"/>
+      <w:r>
+        <w:rPr>
+          <w:rFonts w:ascii="Arial" w:hAnsi="Arial" w:cs="Arial"/>
+          <w:lang w:val="en-US"/>
+        </w:rPr>
+        <w:t xml:space="preserve"> </w:t>
+      </w:r>
+      <w:proofErr w:type="spellStart"/>
+      <w:r>
+        <w:rPr>
+          <w:rFonts w:ascii="Arial" w:hAnsi="Arial" w:cs="Arial"/>
+          <w:lang w:val="en-US"/>
+        </w:rPr>
+        <w:t>данни</w:t>
+      </w:r>
+      <w:proofErr w:type="spellEnd"/>
+      <w:r>
+        <w:rPr>
+          <w:rFonts w:ascii="Arial" w:hAnsi="Arial" w:cs="Arial"/>
+          <w:lang w:val="en-US"/>
+        </w:rPr>
+        <w:t>):</w:t>
+      </w:r>
+    </w:p>
+    <w:p>
+      <w:pPr>
+        <w:ind w:left="720"/>
+        <w:rPr>
+          <w:rFonts w:ascii="Arial" w:hAnsi="Arial" w:cs="Arial"/>
+          <w:lang w:val="en-US"/>
+        </w:rPr>
+      </w:pPr>
+      <w:r>
+        <w:rPr>
+          <w:rFonts w:ascii="Arial" w:hAnsi="Arial" w:cs="Arial"/>
+          <w:lang w:val="en-US"/>
+        </w:rPr>
+        <w:t xml:space="preserve">   - </w:t>
+      </w:r>
+      <w:proofErr w:type="spellStart"/>
+      <w:r>
+        <w:rPr>
+          <w:rFonts w:ascii="Arial" w:hAnsi="Arial" w:cs="Arial"/>
+          <w:lang w:val="en-US"/>
+        </w:rPr>
+        <w:t>Този</w:t>
+      </w:r>
+      <w:proofErr w:type="spellEnd"/>
+      <w:r>
+        <w:rPr>
+          <w:rFonts w:ascii="Arial" w:hAnsi="Arial" w:cs="Arial"/>
+          <w:lang w:val="en-US"/>
+        </w:rPr>
+        <w:t xml:space="preserve"> </w:t>
+      </w:r>
+      <w:proofErr w:type="spellStart"/>
+      <w:r>
+        <w:rPr>
+          <w:rFonts w:ascii="Arial" w:hAnsi="Arial" w:cs="Arial"/>
+          <w:lang w:val="en-US"/>
+        </w:rPr>
+        <w:t>слой</w:t>
+      </w:r>
+      <w:proofErr w:type="spellEnd"/>
+      <w:r>
+        <w:rPr>
+          <w:rFonts w:ascii="Arial" w:hAnsi="Arial" w:cs="Arial"/>
+          <w:lang w:val="en-US"/>
+        </w:rPr>
+        <w:t xml:space="preserve"> е </w:t>
+      </w:r>
+      <w:proofErr w:type="spellStart"/>
+      <w:r>
+        <w:rPr>
+          <w:rFonts w:ascii="Arial" w:hAnsi="Arial" w:cs="Arial"/>
+          <w:lang w:val="en-US"/>
+        </w:rPr>
+        <w:t>отговорен</w:t>
+      </w:r>
+      <w:proofErr w:type="spellEnd"/>
+      <w:r>
+        <w:rPr>
+          <w:rFonts w:ascii="Arial" w:hAnsi="Arial" w:cs="Arial"/>
+          <w:lang w:val="en-US"/>
+        </w:rPr>
+        <w:t xml:space="preserve"> </w:t>
+      </w:r>
+      <w:proofErr w:type="spellStart"/>
+      <w:r>
+        <w:rPr>
+          <w:rFonts w:ascii="Arial" w:hAnsi="Arial" w:cs="Arial"/>
+          <w:lang w:val="en-US"/>
+        </w:rPr>
+        <w:t>за</w:t>
+      </w:r>
+      <w:proofErr w:type="spellEnd"/>
+      <w:r>
+        <w:rPr>
+          <w:rFonts w:ascii="Arial" w:hAnsi="Arial" w:cs="Arial"/>
+          <w:lang w:val="en-US"/>
+        </w:rPr>
+        <w:t xml:space="preserve"> </w:t>
+      </w:r>
+      <w:proofErr w:type="spellStart"/>
+      <w:r>
+        <w:rPr>
+          <w:rFonts w:ascii="Arial" w:hAnsi="Arial" w:cs="Arial"/>
+          <w:lang w:val="en-US"/>
+        </w:rPr>
+        <w:t>комуникацията</w:t>
+      </w:r>
+      <w:proofErr w:type="spellEnd"/>
+      <w:r>
+        <w:rPr>
+          <w:rFonts w:ascii="Arial" w:hAnsi="Arial" w:cs="Arial"/>
+          <w:lang w:val="en-US"/>
+        </w:rPr>
+        <w:t xml:space="preserve"> </w:t>
+      </w:r>
+      <w:proofErr w:type="spellStart"/>
+      <w:r>
+        <w:rPr>
+          <w:rFonts w:ascii="Arial" w:hAnsi="Arial" w:cs="Arial"/>
+          <w:lang w:val="en-US"/>
+        </w:rPr>
+        <w:t>със</w:t>
+      </w:r>
+      <w:proofErr w:type="spellEnd"/>
+      <w:r>
+        <w:rPr>
+          <w:rFonts w:ascii="Arial" w:hAnsi="Arial" w:cs="Arial"/>
+          <w:lang w:val="en-US"/>
+        </w:rPr>
+        <w:t xml:space="preserve"> </w:t>
+      </w:r>
+      <w:proofErr w:type="spellStart"/>
+      <w:r>
+        <w:rPr>
+          <w:rFonts w:ascii="Arial" w:hAnsi="Arial" w:cs="Arial"/>
+          <w:lang w:val="en-US"/>
+        </w:rPr>
+        <w:t>съхранението</w:t>
+      </w:r>
+      <w:proofErr w:type="spellEnd"/>
+      <w:r>
+        <w:rPr>
+          <w:rFonts w:ascii="Arial" w:hAnsi="Arial" w:cs="Arial"/>
+          <w:lang w:val="en-US"/>
+        </w:rPr>
+        <w:t xml:space="preserve"> </w:t>
+      </w:r>
+      <w:proofErr w:type="spellStart"/>
+      <w:r>
+        <w:rPr>
+          <w:rFonts w:ascii="Arial" w:hAnsi="Arial" w:cs="Arial"/>
+          <w:lang w:val="en-US"/>
+        </w:rPr>
+        <w:t>на</w:t>
+      </w:r>
+      <w:proofErr w:type="spellEnd"/>
+      <w:r>
+        <w:rPr>
+          <w:rFonts w:ascii="Arial" w:hAnsi="Arial" w:cs="Arial"/>
+          <w:lang w:val="en-US"/>
+        </w:rPr>
+        <w:t xml:space="preserve"> </w:t>
+      </w:r>
+      <w:proofErr w:type="spellStart"/>
+      <w:r>
+        <w:rPr>
+          <w:rFonts w:ascii="Arial" w:hAnsi="Arial" w:cs="Arial"/>
+          <w:lang w:val="en-US"/>
+        </w:rPr>
+        <w:t>данни</w:t>
+      </w:r>
+      <w:proofErr w:type="spellEnd"/>
+      <w:r>
+        <w:rPr>
+          <w:rFonts w:ascii="Arial" w:hAnsi="Arial" w:cs="Arial"/>
+          <w:lang w:val="en-US"/>
+        </w:rPr>
+        <w:t xml:space="preserve"> (</w:t>
+      </w:r>
+      <w:proofErr w:type="spellStart"/>
+      <w:r>
+        <w:rPr>
+          <w:rFonts w:ascii="Arial" w:hAnsi="Arial" w:cs="Arial"/>
+          <w:lang w:val="en-US"/>
+        </w:rPr>
+        <w:t>например</w:t>
+      </w:r>
+      <w:proofErr w:type="spellEnd"/>
+      <w:r>
+        <w:rPr>
+          <w:rFonts w:ascii="Arial" w:hAnsi="Arial" w:cs="Arial"/>
+          <w:lang w:val="en-US"/>
+        </w:rPr>
+        <w:t xml:space="preserve"> </w:t>
+      </w:r>
+      <w:proofErr w:type="spellStart"/>
+      <w:r>
+        <w:rPr>
+          <w:rFonts w:ascii="Arial" w:hAnsi="Arial" w:cs="Arial"/>
+          <w:lang w:val="en-US"/>
+        </w:rPr>
+        <w:t>база</w:t>
+      </w:r>
+      <w:proofErr w:type="spellEnd"/>
+      <w:r>
+        <w:rPr>
+          <w:rFonts w:ascii="Arial" w:hAnsi="Arial" w:cs="Arial"/>
+          <w:lang w:val="en-US"/>
+        </w:rPr>
+        <w:t xml:space="preserve"> </w:t>
+      </w:r>
+      <w:proofErr w:type="spellStart"/>
+      <w:r>
+        <w:rPr>
+          <w:rFonts w:ascii="Arial" w:hAnsi="Arial" w:cs="Arial"/>
+          <w:lang w:val="en-US"/>
+        </w:rPr>
+        <w:t>данни</w:t>
+      </w:r>
+      <w:proofErr w:type="spellEnd"/>
+      <w:r>
+        <w:rPr>
+          <w:rFonts w:ascii="Arial" w:hAnsi="Arial" w:cs="Arial"/>
+          <w:lang w:val="en-US"/>
+        </w:rPr>
+        <w:t xml:space="preserve">, </w:t>
+      </w:r>
+      <w:proofErr w:type="spellStart"/>
+      <w:r>
+        <w:rPr>
+          <w:rFonts w:ascii="Arial" w:hAnsi="Arial" w:cs="Arial"/>
+          <w:lang w:val="en-US"/>
+        </w:rPr>
+        <w:t>файлове</w:t>
+      </w:r>
+      <w:proofErr w:type="spellEnd"/>
+      <w:r>
+        <w:rPr>
+          <w:rFonts w:ascii="Arial" w:hAnsi="Arial" w:cs="Arial"/>
+          <w:lang w:val="en-US"/>
+        </w:rPr>
+        <w:t xml:space="preserve"> и </w:t>
+      </w:r>
+      <w:proofErr w:type="spellStart"/>
+      <w:r>
+        <w:rPr>
+          <w:rFonts w:ascii="Arial" w:hAnsi="Arial" w:cs="Arial"/>
+          <w:lang w:val="en-US"/>
+        </w:rPr>
+        <w:t>други</w:t>
+      </w:r>
+      <w:proofErr w:type="spellEnd"/>
+      <w:r>
+        <w:rPr>
+          <w:rFonts w:ascii="Arial" w:hAnsi="Arial" w:cs="Arial"/>
+          <w:lang w:val="en-US"/>
+        </w:rPr>
+        <w:t xml:space="preserve"> </w:t>
+      </w:r>
+      <w:proofErr w:type="spellStart"/>
+      <w:r>
+        <w:rPr>
+          <w:rFonts w:ascii="Arial" w:hAnsi="Arial" w:cs="Arial"/>
+          <w:lang w:val="en-US"/>
+        </w:rPr>
+        <w:t>източници</w:t>
+      </w:r>
+      <w:proofErr w:type="spellEnd"/>
+      <w:r>
+        <w:rPr>
+          <w:rFonts w:ascii="Arial" w:hAnsi="Arial" w:cs="Arial"/>
+          <w:lang w:val="en-US"/>
+        </w:rPr>
+        <w:t>).</w:t>
+      </w:r>
+    </w:p>
+    <w:p>
+      <w:pPr>
+        <w:ind w:left="720"/>
+        <w:rPr>
+          <w:rFonts w:ascii="Arial" w:hAnsi="Arial" w:cs="Arial"/>
+          <w:lang w:val="en-US"/>
+        </w:rPr>
+      </w:pPr>
+      <w:r>
+        <w:rPr>
+          <w:rFonts w:ascii="Arial" w:hAnsi="Arial" w:cs="Arial"/>
+          <w:lang w:val="en-US"/>
+        </w:rPr>
+        <w:t xml:space="preserve">   - </w:t>
+      </w:r>
+      <w:proofErr w:type="spellStart"/>
+      <w:r>
+        <w:rPr>
+          <w:rFonts w:ascii="Arial" w:hAnsi="Arial" w:cs="Arial"/>
+          <w:lang w:val="en-US"/>
+        </w:rPr>
+        <w:t>Тук</w:t>
+      </w:r>
+      <w:proofErr w:type="spellEnd"/>
+      <w:r>
+        <w:rPr>
+          <w:rFonts w:ascii="Arial" w:hAnsi="Arial" w:cs="Arial"/>
+          <w:lang w:val="en-US"/>
+        </w:rPr>
+        <w:t xml:space="preserve"> </w:t>
+      </w:r>
+      <w:proofErr w:type="spellStart"/>
+      <w:r>
+        <w:rPr>
+          <w:rFonts w:ascii="Arial" w:hAnsi="Arial" w:cs="Arial"/>
+          <w:lang w:val="en-US"/>
+        </w:rPr>
+        <w:t>се</w:t>
+      </w:r>
+      <w:proofErr w:type="spellEnd"/>
+      <w:r>
+        <w:rPr>
+          <w:rFonts w:ascii="Arial" w:hAnsi="Arial" w:cs="Arial"/>
+          <w:lang w:val="en-US"/>
+        </w:rPr>
+        <w:t xml:space="preserve"> </w:t>
+      </w:r>
+      <w:proofErr w:type="spellStart"/>
+      <w:r>
+        <w:rPr>
+          <w:rFonts w:ascii="Arial" w:hAnsi="Arial" w:cs="Arial"/>
+          <w:lang w:val="en-US"/>
+        </w:rPr>
+        <w:t>използват</w:t>
+      </w:r>
+      <w:proofErr w:type="spellEnd"/>
+      <w:r>
+        <w:rPr>
+          <w:rFonts w:ascii="Arial" w:hAnsi="Arial" w:cs="Arial"/>
+          <w:lang w:val="en-US"/>
+        </w:rPr>
+        <w:t xml:space="preserve"> </w:t>
+      </w:r>
+      <w:proofErr w:type="spellStart"/>
+      <w:r>
+        <w:rPr>
+          <w:rFonts w:ascii="Arial" w:hAnsi="Arial" w:cs="Arial"/>
+          <w:lang w:val="en-US"/>
+        </w:rPr>
+        <w:t>операции</w:t>
+      </w:r>
+      <w:proofErr w:type="spellEnd"/>
+      <w:r>
+        <w:rPr>
+          <w:rFonts w:ascii="Arial" w:hAnsi="Arial" w:cs="Arial"/>
+          <w:lang w:val="en-US"/>
+        </w:rPr>
+        <w:t xml:space="preserve"> </w:t>
+      </w:r>
+      <w:proofErr w:type="spellStart"/>
+      <w:r>
+        <w:rPr>
+          <w:rFonts w:ascii="Arial" w:hAnsi="Arial" w:cs="Arial"/>
+          <w:lang w:val="en-US"/>
+        </w:rPr>
+        <w:t>за</w:t>
+      </w:r>
+      <w:proofErr w:type="spellEnd"/>
+      <w:r>
+        <w:rPr>
+          <w:rFonts w:ascii="Arial" w:hAnsi="Arial" w:cs="Arial"/>
+          <w:lang w:val="en-US"/>
+        </w:rPr>
+        <w:t xml:space="preserve"> </w:t>
+      </w:r>
+      <w:proofErr w:type="spellStart"/>
+      <w:r>
+        <w:rPr>
+          <w:rFonts w:ascii="Arial" w:hAnsi="Arial" w:cs="Arial"/>
+          <w:lang w:val="en-US"/>
+        </w:rPr>
+        <w:t>четене</w:t>
+      </w:r>
+      <w:proofErr w:type="spellEnd"/>
+      <w:r>
+        <w:rPr>
+          <w:rFonts w:ascii="Arial" w:hAnsi="Arial" w:cs="Arial"/>
+          <w:lang w:val="en-US"/>
+        </w:rPr>
+        <w:t xml:space="preserve">, </w:t>
+      </w:r>
+      <w:proofErr w:type="spellStart"/>
+      <w:r>
+        <w:rPr>
+          <w:rFonts w:ascii="Arial" w:hAnsi="Arial" w:cs="Arial"/>
+          <w:lang w:val="en-US"/>
+        </w:rPr>
+        <w:t>запис</w:t>
+      </w:r>
+      <w:proofErr w:type="spellEnd"/>
+      <w:r>
+        <w:rPr>
+          <w:rFonts w:ascii="Arial" w:hAnsi="Arial" w:cs="Arial"/>
+          <w:lang w:val="en-US"/>
+        </w:rPr>
+        <w:t xml:space="preserve"> и </w:t>
+      </w:r>
+      <w:proofErr w:type="spellStart"/>
+      <w:r>
+        <w:rPr>
+          <w:rFonts w:ascii="Arial" w:hAnsi="Arial" w:cs="Arial"/>
+          <w:lang w:val="en-US"/>
+        </w:rPr>
+        <w:t>манипулиране</w:t>
+      </w:r>
+      <w:proofErr w:type="spellEnd"/>
+      <w:r>
+        <w:rPr>
+          <w:rFonts w:ascii="Arial" w:hAnsi="Arial" w:cs="Arial"/>
+          <w:lang w:val="en-US"/>
+        </w:rPr>
+        <w:t xml:space="preserve"> </w:t>
+      </w:r>
+      <w:proofErr w:type="spellStart"/>
+      <w:r>
+        <w:rPr>
+          <w:rFonts w:ascii="Arial" w:hAnsi="Arial" w:cs="Arial"/>
+          <w:lang w:val="en-US"/>
+        </w:rPr>
+        <w:t>на</w:t>
+      </w:r>
+      <w:proofErr w:type="spellEnd"/>
+      <w:r>
+        <w:rPr>
+          <w:rFonts w:ascii="Arial" w:hAnsi="Arial" w:cs="Arial"/>
+          <w:lang w:val="en-US"/>
+        </w:rPr>
+        <w:t xml:space="preserve"> </w:t>
+      </w:r>
+      <w:proofErr w:type="spellStart"/>
+      <w:r>
+        <w:rPr>
+          <w:rFonts w:ascii="Arial" w:hAnsi="Arial" w:cs="Arial"/>
+          <w:lang w:val="en-US"/>
+        </w:rPr>
+        <w:t>данни</w:t>
+      </w:r>
+      <w:proofErr w:type="spellEnd"/>
+      <w:r>
+        <w:rPr>
+          <w:rFonts w:ascii="Arial" w:hAnsi="Arial" w:cs="Arial"/>
+          <w:lang w:val="en-US"/>
+        </w:rPr>
+        <w:t>.</w:t>
+      </w:r>
+    </w:p>
+    <w:p>
+      <w:pPr>
+        <w:ind w:left="720"/>
+        <w:rPr>
+          <w:rFonts w:ascii="Arial" w:hAnsi="Arial" w:cs="Arial"/>
+          <w:lang w:val="en-US"/>
+        </w:rPr>
+      </w:pPr>
+    </w:p>
+    <w:p>
+      <w:pPr>
+        <w:ind w:left="720"/>
+        <w:rPr>
+          <w:rFonts w:ascii="Arial" w:hAnsi="Arial" w:cs="Arial"/>
+          <w:lang w:val="en-US"/>
+        </w:rPr>
+      </w:pPr>
+      <w:r>
+        <w:rPr>
+          <w:rFonts w:ascii="Arial" w:hAnsi="Arial" w:cs="Arial"/>
+          <w:lang w:val="en-US"/>
+        </w:rPr>
+        <w:t>4. Infrastructure Layer (</w:t>
+      </w:r>
+      <w:proofErr w:type="spellStart"/>
+      <w:r>
+        <w:rPr>
+          <w:rFonts w:ascii="Arial" w:hAnsi="Arial" w:cs="Arial"/>
+          <w:lang w:val="en-US"/>
+        </w:rPr>
+        <w:t>слой</w:t>
+      </w:r>
+      <w:proofErr w:type="spellEnd"/>
+      <w:r>
+        <w:rPr>
+          <w:rFonts w:ascii="Arial" w:hAnsi="Arial" w:cs="Arial"/>
+          <w:lang w:val="en-US"/>
+        </w:rPr>
+        <w:t xml:space="preserve"> </w:t>
+      </w:r>
+      <w:proofErr w:type="spellStart"/>
+      <w:r>
+        <w:rPr>
+          <w:rFonts w:ascii="Arial" w:hAnsi="Arial" w:cs="Arial"/>
+          <w:lang w:val="en-US"/>
+        </w:rPr>
+        <w:t>за</w:t>
+      </w:r>
+      <w:proofErr w:type="spellEnd"/>
+      <w:r>
+        <w:rPr>
+          <w:rFonts w:ascii="Arial" w:hAnsi="Arial" w:cs="Arial"/>
+          <w:lang w:val="en-US"/>
+        </w:rPr>
+        <w:t xml:space="preserve"> </w:t>
+      </w:r>
+      <w:proofErr w:type="spellStart"/>
+      <w:r>
+        <w:rPr>
+          <w:rFonts w:ascii="Arial" w:hAnsi="Arial" w:cs="Arial"/>
+          <w:lang w:val="en-US"/>
+        </w:rPr>
+        <w:t>инфраструктура</w:t>
+      </w:r>
+      <w:proofErr w:type="spellEnd"/>
+      <w:r>
+        <w:rPr>
+          <w:rFonts w:ascii="Arial" w:hAnsi="Arial" w:cs="Arial"/>
+          <w:lang w:val="en-US"/>
+        </w:rPr>
+        <w:t>):</w:t>
+      </w:r>
+    </w:p>
+    <w:p>
+      <w:pPr>
+        <w:ind w:left="720"/>
+        <w:rPr>
+          <w:rFonts w:ascii="Arial" w:hAnsi="Arial" w:cs="Arial"/>
+          <w:lang w:val="en-US"/>
+        </w:rPr>
+      </w:pPr>
+      <w:r>
+        <w:rPr>
+          <w:rFonts w:ascii="Arial" w:hAnsi="Arial" w:cs="Arial"/>
+          <w:lang w:val="en-US"/>
+        </w:rPr>
+        <w:t xml:space="preserve">   - </w:t>
+      </w:r>
+      <w:proofErr w:type="spellStart"/>
+      <w:r>
+        <w:rPr>
+          <w:rFonts w:ascii="Arial" w:hAnsi="Arial" w:cs="Arial"/>
+          <w:lang w:val="en-US"/>
+        </w:rPr>
+        <w:t>Този</w:t>
+      </w:r>
+      <w:proofErr w:type="spellEnd"/>
+      <w:r>
+        <w:rPr>
+          <w:rFonts w:ascii="Arial" w:hAnsi="Arial" w:cs="Arial"/>
+          <w:lang w:val="en-US"/>
+        </w:rPr>
+        <w:t xml:space="preserve"> </w:t>
+      </w:r>
+      <w:proofErr w:type="spellStart"/>
+      <w:r>
+        <w:rPr>
+          <w:rFonts w:ascii="Arial" w:hAnsi="Arial" w:cs="Arial"/>
+          <w:lang w:val="en-US"/>
+        </w:rPr>
+        <w:t>слой</w:t>
+      </w:r>
+      <w:proofErr w:type="spellEnd"/>
+      <w:r>
+        <w:rPr>
+          <w:rFonts w:ascii="Arial" w:hAnsi="Arial" w:cs="Arial"/>
+          <w:lang w:val="en-US"/>
+        </w:rPr>
+        <w:t xml:space="preserve"> </w:t>
+      </w:r>
+      <w:proofErr w:type="spellStart"/>
+      <w:r>
+        <w:rPr>
+          <w:rFonts w:ascii="Arial" w:hAnsi="Arial" w:cs="Arial"/>
+          <w:lang w:val="en-US"/>
+        </w:rPr>
+        <w:t>предоставя</w:t>
+      </w:r>
+      <w:proofErr w:type="spellEnd"/>
+      <w:r>
+        <w:rPr>
+          <w:rFonts w:ascii="Arial" w:hAnsi="Arial" w:cs="Arial"/>
+          <w:lang w:val="en-US"/>
+        </w:rPr>
+        <w:t xml:space="preserve"> </w:t>
+      </w:r>
+      <w:proofErr w:type="spellStart"/>
+      <w:r>
+        <w:rPr>
+          <w:rFonts w:ascii="Arial" w:hAnsi="Arial" w:cs="Arial"/>
+          <w:lang w:val="en-US"/>
+        </w:rPr>
+        <w:t>общи</w:t>
+      </w:r>
+      <w:proofErr w:type="spellEnd"/>
+      <w:r>
+        <w:rPr>
+          <w:rFonts w:ascii="Arial" w:hAnsi="Arial" w:cs="Arial"/>
+          <w:lang w:val="en-US"/>
+        </w:rPr>
+        <w:t xml:space="preserve"> </w:t>
+      </w:r>
+      <w:proofErr w:type="spellStart"/>
+      <w:r>
+        <w:rPr>
+          <w:rFonts w:ascii="Arial" w:hAnsi="Arial" w:cs="Arial"/>
+          <w:lang w:val="en-US"/>
+        </w:rPr>
+        <w:t>служби</w:t>
+      </w:r>
+      <w:proofErr w:type="spellEnd"/>
+      <w:r>
+        <w:rPr>
+          <w:rFonts w:ascii="Arial" w:hAnsi="Arial" w:cs="Arial"/>
+          <w:lang w:val="en-US"/>
+        </w:rPr>
+        <w:t xml:space="preserve"> и </w:t>
+      </w:r>
+      <w:proofErr w:type="spellStart"/>
+      <w:r>
+        <w:rPr>
+          <w:rFonts w:ascii="Arial" w:hAnsi="Arial" w:cs="Arial"/>
+          <w:lang w:val="en-US"/>
+        </w:rPr>
+        <w:t>компоненти</w:t>
+      </w:r>
+      <w:proofErr w:type="spellEnd"/>
+      <w:r>
+        <w:rPr>
+          <w:rFonts w:ascii="Arial" w:hAnsi="Arial" w:cs="Arial"/>
+          <w:lang w:val="en-US"/>
+        </w:rPr>
+        <w:t xml:space="preserve">, </w:t>
+      </w:r>
+      <w:proofErr w:type="spellStart"/>
+      <w:r>
+        <w:rPr>
+          <w:rFonts w:ascii="Arial" w:hAnsi="Arial" w:cs="Arial"/>
+          <w:lang w:val="en-US"/>
+        </w:rPr>
+        <w:t>използвани</w:t>
+      </w:r>
+      <w:proofErr w:type="spellEnd"/>
+      <w:r>
+        <w:rPr>
+          <w:rFonts w:ascii="Arial" w:hAnsi="Arial" w:cs="Arial"/>
+          <w:lang w:val="en-US"/>
+        </w:rPr>
+        <w:t xml:space="preserve"> </w:t>
+      </w:r>
+      <w:proofErr w:type="spellStart"/>
+      <w:r>
+        <w:rPr>
+          <w:rFonts w:ascii="Arial" w:hAnsi="Arial" w:cs="Arial"/>
+          <w:lang w:val="en-US"/>
+        </w:rPr>
+        <w:t>от</w:t>
+      </w:r>
+      <w:proofErr w:type="spellEnd"/>
+      <w:r>
+        <w:rPr>
+          <w:rFonts w:ascii="Arial" w:hAnsi="Arial" w:cs="Arial"/>
+          <w:lang w:val="en-US"/>
+        </w:rPr>
+        <w:t xml:space="preserve"> </w:t>
+      </w:r>
+      <w:proofErr w:type="spellStart"/>
+      <w:r>
+        <w:rPr>
+          <w:rFonts w:ascii="Arial" w:hAnsi="Arial" w:cs="Arial"/>
+          <w:lang w:val="en-US"/>
+        </w:rPr>
+        <w:t>другите</w:t>
+      </w:r>
+      <w:proofErr w:type="spellEnd"/>
+      <w:r>
+        <w:rPr>
+          <w:rFonts w:ascii="Arial" w:hAnsi="Arial" w:cs="Arial"/>
+          <w:lang w:val="en-US"/>
+        </w:rPr>
+        <w:t xml:space="preserve"> </w:t>
+      </w:r>
+      <w:proofErr w:type="spellStart"/>
+      <w:r>
+        <w:rPr>
+          <w:rFonts w:ascii="Arial" w:hAnsi="Arial" w:cs="Arial"/>
+          <w:lang w:val="en-US"/>
+        </w:rPr>
+        <w:t>слоеве</w:t>
+      </w:r>
+      <w:proofErr w:type="spellEnd"/>
+      <w:r>
+        <w:rPr>
+          <w:rFonts w:ascii="Arial" w:hAnsi="Arial" w:cs="Arial"/>
+          <w:lang w:val="en-US"/>
+        </w:rPr>
+        <w:t>.</w:t>
+      </w:r>
+    </w:p>
+    <w:p>
+      <w:pPr>
+        <w:ind w:left="720"/>
+        <w:rPr>
+          <w:rFonts w:ascii="Arial" w:hAnsi="Arial" w:cs="Arial"/>
+          <w:lang w:val="en-US"/>
+        </w:rPr>
+      </w:pPr>
+      <w:r>
+        <w:rPr>
+          <w:rFonts w:ascii="Arial" w:hAnsi="Arial" w:cs="Arial"/>
+          <w:lang w:val="en-US"/>
+        </w:rPr>
+        <w:t xml:space="preserve">   - </w:t>
+      </w:r>
+      <w:proofErr w:type="spellStart"/>
+      <w:r>
+        <w:rPr>
+          <w:rFonts w:ascii="Arial" w:hAnsi="Arial" w:cs="Arial"/>
+          <w:lang w:val="en-US"/>
+        </w:rPr>
+        <w:t>Тук</w:t>
+      </w:r>
+      <w:proofErr w:type="spellEnd"/>
+      <w:r>
+        <w:rPr>
+          <w:rFonts w:ascii="Arial" w:hAnsi="Arial" w:cs="Arial"/>
+          <w:lang w:val="en-US"/>
+        </w:rPr>
+        <w:t xml:space="preserve"> </w:t>
+      </w:r>
+      <w:proofErr w:type="spellStart"/>
+      <w:r>
+        <w:rPr>
+          <w:rFonts w:ascii="Arial" w:hAnsi="Arial" w:cs="Arial"/>
+          <w:lang w:val="en-US"/>
+        </w:rPr>
+        <w:t>се</w:t>
+      </w:r>
+      <w:proofErr w:type="spellEnd"/>
+      <w:r>
+        <w:rPr>
+          <w:rFonts w:ascii="Arial" w:hAnsi="Arial" w:cs="Arial"/>
+          <w:lang w:val="en-US"/>
+        </w:rPr>
+        <w:t xml:space="preserve"> </w:t>
+      </w:r>
+      <w:proofErr w:type="spellStart"/>
+      <w:r>
+        <w:rPr>
+          <w:rFonts w:ascii="Arial" w:hAnsi="Arial" w:cs="Arial"/>
+          <w:lang w:val="en-US"/>
+        </w:rPr>
+        <w:t>намират</w:t>
+      </w:r>
+      <w:proofErr w:type="spellEnd"/>
+      <w:r>
+        <w:rPr>
+          <w:rFonts w:ascii="Arial" w:hAnsi="Arial" w:cs="Arial"/>
+          <w:lang w:val="en-US"/>
+        </w:rPr>
+        <w:t xml:space="preserve"> </w:t>
+      </w:r>
+      <w:proofErr w:type="spellStart"/>
+      <w:r>
+        <w:rPr>
+          <w:rFonts w:ascii="Arial" w:hAnsi="Arial" w:cs="Arial"/>
+          <w:lang w:val="en-US"/>
+        </w:rPr>
+        <w:t>конфигурации</w:t>
+      </w:r>
+      <w:proofErr w:type="spellEnd"/>
+      <w:r>
+        <w:rPr>
+          <w:rFonts w:ascii="Arial" w:hAnsi="Arial" w:cs="Arial"/>
+          <w:lang w:val="en-US"/>
+        </w:rPr>
+        <w:t xml:space="preserve">, </w:t>
+      </w:r>
+      <w:proofErr w:type="spellStart"/>
+      <w:r>
+        <w:rPr>
+          <w:rFonts w:ascii="Arial" w:hAnsi="Arial" w:cs="Arial"/>
+          <w:lang w:val="en-US"/>
+        </w:rPr>
+        <w:t>сервизи</w:t>
+      </w:r>
+      <w:proofErr w:type="spellEnd"/>
+      <w:r>
+        <w:rPr>
+          <w:rFonts w:ascii="Arial" w:hAnsi="Arial" w:cs="Arial"/>
+          <w:lang w:val="en-US"/>
+        </w:rPr>
+        <w:t xml:space="preserve"> </w:t>
+      </w:r>
+      <w:proofErr w:type="spellStart"/>
+      <w:r>
+        <w:rPr>
+          <w:rFonts w:ascii="Arial" w:hAnsi="Arial" w:cs="Arial"/>
+          <w:lang w:val="en-US"/>
+        </w:rPr>
+        <w:t>за</w:t>
+      </w:r>
+      <w:proofErr w:type="spellEnd"/>
+      <w:r>
+        <w:rPr>
+          <w:rFonts w:ascii="Arial" w:hAnsi="Arial" w:cs="Arial"/>
+          <w:lang w:val="en-US"/>
+        </w:rPr>
+        <w:t xml:space="preserve"> </w:t>
+      </w:r>
+      <w:proofErr w:type="spellStart"/>
+      <w:r>
+        <w:rPr>
+          <w:rFonts w:ascii="Arial" w:hAnsi="Arial" w:cs="Arial"/>
+          <w:lang w:val="en-US"/>
+        </w:rPr>
+        <w:t>сигурност</w:t>
+      </w:r>
+      <w:proofErr w:type="spellEnd"/>
+      <w:r>
+        <w:rPr>
+          <w:rFonts w:ascii="Arial" w:hAnsi="Arial" w:cs="Arial"/>
+          <w:lang w:val="en-US"/>
+        </w:rPr>
+        <w:t xml:space="preserve">, </w:t>
+      </w:r>
+      <w:proofErr w:type="spellStart"/>
+      <w:r>
+        <w:rPr>
+          <w:rFonts w:ascii="Arial" w:hAnsi="Arial" w:cs="Arial"/>
+          <w:lang w:val="en-US"/>
+        </w:rPr>
+        <w:t>логове</w:t>
+      </w:r>
+      <w:proofErr w:type="spellEnd"/>
+      <w:r>
+        <w:rPr>
+          <w:rFonts w:ascii="Arial" w:hAnsi="Arial" w:cs="Arial"/>
+          <w:lang w:val="en-US"/>
+        </w:rPr>
+        <w:t xml:space="preserve">, </w:t>
+      </w:r>
+      <w:proofErr w:type="spellStart"/>
+      <w:r>
+        <w:rPr>
+          <w:rFonts w:ascii="Arial" w:hAnsi="Arial" w:cs="Arial"/>
+          <w:lang w:val="en-US"/>
+        </w:rPr>
+        <w:t>управление</w:t>
+      </w:r>
+      <w:proofErr w:type="spellEnd"/>
+      <w:r>
+        <w:rPr>
+          <w:rFonts w:ascii="Arial" w:hAnsi="Arial" w:cs="Arial"/>
+          <w:lang w:val="en-US"/>
+        </w:rPr>
+        <w:t xml:space="preserve"> </w:t>
+      </w:r>
+      <w:proofErr w:type="spellStart"/>
+      <w:r>
+        <w:rPr>
+          <w:rFonts w:ascii="Arial" w:hAnsi="Arial" w:cs="Arial"/>
+          <w:lang w:val="en-US"/>
+        </w:rPr>
+        <w:t>на</w:t>
+      </w:r>
+      <w:proofErr w:type="spellEnd"/>
+      <w:r>
+        <w:rPr>
+          <w:rFonts w:ascii="Arial" w:hAnsi="Arial" w:cs="Arial"/>
+          <w:lang w:val="en-US"/>
+        </w:rPr>
+        <w:t xml:space="preserve"> </w:t>
+      </w:r>
+      <w:proofErr w:type="spellStart"/>
+      <w:r>
+        <w:rPr>
+          <w:rFonts w:ascii="Arial" w:hAnsi="Arial" w:cs="Arial"/>
+          <w:lang w:val="en-US"/>
+        </w:rPr>
+        <w:t>сесии</w:t>
+      </w:r>
+      <w:proofErr w:type="spellEnd"/>
+      <w:r>
+        <w:rPr>
+          <w:rFonts w:ascii="Arial" w:hAnsi="Arial" w:cs="Arial"/>
+          <w:lang w:val="en-US"/>
+        </w:rPr>
+        <w:t xml:space="preserve"> и </w:t>
+      </w:r>
+      <w:proofErr w:type="spellStart"/>
+      <w:r>
+        <w:rPr>
+          <w:rFonts w:ascii="Arial" w:hAnsi="Arial" w:cs="Arial"/>
+          <w:lang w:val="en-US"/>
+        </w:rPr>
+        <w:t>други</w:t>
+      </w:r>
+      <w:proofErr w:type="spellEnd"/>
+      <w:r>
+        <w:rPr>
+          <w:rFonts w:ascii="Arial" w:hAnsi="Arial" w:cs="Arial"/>
+          <w:lang w:val="en-US"/>
+        </w:rPr>
+        <w:t>.</w:t>
+      </w:r>
+    </w:p>
+    <w:p>
+      <w:pPr>
+        <w:ind w:left="720"/>
+        <w:rPr>
+          <w:rFonts w:ascii="Arial" w:hAnsi="Arial" w:cs="Arial"/>
+          <w:lang w:val="en-US"/>
+        </w:rPr>
+      </w:pPr>
+    </w:p>
+    <w:p>
+      <w:pPr>
+        <w:ind w:left="720"/>
+        <w:rPr>
+          <w:rFonts w:ascii="Arial" w:hAnsi="Arial" w:cs="Arial"/>
+          <w:lang w:val="bg-BG"/>
+        </w:rPr>
+      </w:pPr>
+      <w:r>
+        <w:rPr>
+          <w:rFonts w:ascii="Arial" w:hAnsi="Arial" w:cs="Arial"/>
+          <w:lang w:val="en-US"/>
+        </w:rPr>
+        <w:t xml:space="preserve">N-Layer Design </w:t>
+      </w:r>
+      <w:proofErr w:type="spellStart"/>
+      <w:r>
+        <w:rPr>
+          <w:rFonts w:ascii="Arial" w:hAnsi="Arial" w:cs="Arial"/>
+          <w:lang w:val="en-US"/>
+        </w:rPr>
+        <w:t>се</w:t>
+      </w:r>
+      <w:proofErr w:type="spellEnd"/>
+      <w:r>
+        <w:rPr>
+          <w:rFonts w:ascii="Arial" w:hAnsi="Arial" w:cs="Arial"/>
+          <w:lang w:val="en-US"/>
+        </w:rPr>
+        <w:t xml:space="preserve"> </w:t>
+      </w:r>
+      <w:proofErr w:type="spellStart"/>
+      <w:r>
+        <w:rPr>
+          <w:rFonts w:ascii="Arial" w:hAnsi="Arial" w:cs="Arial"/>
+          <w:lang w:val="en-US"/>
+        </w:rPr>
+        <w:t>стреми</w:t>
+      </w:r>
+      <w:proofErr w:type="spellEnd"/>
+      <w:r>
+        <w:rPr>
+          <w:rFonts w:ascii="Arial" w:hAnsi="Arial" w:cs="Arial"/>
+          <w:lang w:val="en-US"/>
+        </w:rPr>
+        <w:t xml:space="preserve"> </w:t>
+      </w:r>
+      <w:proofErr w:type="spellStart"/>
+      <w:r>
+        <w:rPr>
+          <w:rFonts w:ascii="Arial" w:hAnsi="Arial" w:cs="Arial"/>
+          <w:lang w:val="en-US"/>
+        </w:rPr>
+        <w:t>да</w:t>
+      </w:r>
+      <w:proofErr w:type="spellEnd"/>
+      <w:r>
+        <w:rPr>
+          <w:rFonts w:ascii="Arial" w:hAnsi="Arial" w:cs="Arial"/>
+          <w:lang w:val="en-US"/>
+        </w:rPr>
+        <w:t xml:space="preserve"> </w:t>
+      </w:r>
+      <w:proofErr w:type="spellStart"/>
+      <w:r>
+        <w:rPr>
+          <w:rFonts w:ascii="Arial" w:hAnsi="Arial" w:cs="Arial"/>
+          <w:lang w:val="en-US"/>
+        </w:rPr>
+        <w:t>раздели</w:t>
+      </w:r>
+      <w:proofErr w:type="spellEnd"/>
+      <w:r>
+        <w:rPr>
+          <w:rFonts w:ascii="Arial" w:hAnsi="Arial" w:cs="Arial"/>
+          <w:lang w:val="en-US"/>
+        </w:rPr>
+        <w:t xml:space="preserve"> </w:t>
+      </w:r>
+      <w:proofErr w:type="spellStart"/>
+      <w:r>
+        <w:rPr>
+          <w:rFonts w:ascii="Arial" w:hAnsi="Arial" w:cs="Arial"/>
+          <w:lang w:val="en-US"/>
+        </w:rPr>
+        <w:t>приложението</w:t>
+      </w:r>
+      <w:proofErr w:type="spellEnd"/>
+      <w:r>
+        <w:rPr>
+          <w:rFonts w:ascii="Arial" w:hAnsi="Arial" w:cs="Arial"/>
+          <w:lang w:val="en-US"/>
+        </w:rPr>
+        <w:t xml:space="preserve"> </w:t>
+      </w:r>
+      <w:proofErr w:type="spellStart"/>
+      <w:r>
+        <w:rPr>
+          <w:rFonts w:ascii="Arial" w:hAnsi="Arial" w:cs="Arial"/>
+          <w:lang w:val="en-US"/>
+        </w:rPr>
+        <w:t>на</w:t>
+      </w:r>
+      <w:proofErr w:type="spellEnd"/>
+      <w:r>
+        <w:rPr>
+          <w:rFonts w:ascii="Arial" w:hAnsi="Arial" w:cs="Arial"/>
+          <w:lang w:val="en-US"/>
+        </w:rPr>
+        <w:t xml:space="preserve"> </w:t>
+      </w:r>
+      <w:proofErr w:type="spellStart"/>
+      <w:r>
+        <w:rPr>
+          <w:rFonts w:ascii="Arial" w:hAnsi="Arial" w:cs="Arial"/>
+          <w:lang w:val="en-US"/>
+        </w:rPr>
+        <w:t>добре</w:t>
+      </w:r>
+      <w:proofErr w:type="spellEnd"/>
+      <w:r>
+        <w:rPr>
+          <w:rFonts w:ascii="Arial" w:hAnsi="Arial" w:cs="Arial"/>
+          <w:lang w:val="en-US"/>
+        </w:rPr>
+        <w:t xml:space="preserve"> </w:t>
+      </w:r>
+      <w:proofErr w:type="spellStart"/>
+      <w:r>
+        <w:rPr>
+          <w:rFonts w:ascii="Arial" w:hAnsi="Arial" w:cs="Arial"/>
+          <w:lang w:val="en-US"/>
+        </w:rPr>
+        <w:t>дефинирани</w:t>
+      </w:r>
+      <w:proofErr w:type="spellEnd"/>
+      <w:r>
+        <w:rPr>
+          <w:rFonts w:ascii="Arial" w:hAnsi="Arial" w:cs="Arial"/>
+          <w:lang w:val="en-US"/>
+        </w:rPr>
+        <w:t xml:space="preserve"> и </w:t>
+      </w:r>
+      <w:proofErr w:type="spellStart"/>
+      <w:r>
+        <w:rPr>
+          <w:rFonts w:ascii="Arial" w:hAnsi="Arial" w:cs="Arial"/>
+          <w:lang w:val="en-US"/>
+        </w:rPr>
+        <w:t>отделни</w:t>
+      </w:r>
+      <w:proofErr w:type="spellEnd"/>
+      <w:r>
+        <w:rPr>
+          <w:rFonts w:ascii="Arial" w:hAnsi="Arial" w:cs="Arial"/>
+          <w:lang w:val="en-US"/>
+        </w:rPr>
+        <w:t xml:space="preserve"> </w:t>
+      </w:r>
+      <w:proofErr w:type="spellStart"/>
+      <w:r>
+        <w:rPr>
+          <w:rFonts w:ascii="Arial" w:hAnsi="Arial" w:cs="Arial"/>
+          <w:lang w:val="en-US"/>
+        </w:rPr>
+        <w:t>слоеве</w:t>
+      </w:r>
+      <w:proofErr w:type="spellEnd"/>
+      <w:r>
+        <w:rPr>
+          <w:rFonts w:ascii="Arial" w:hAnsi="Arial" w:cs="Arial"/>
+          <w:lang w:val="en-US"/>
+        </w:rPr>
+        <w:t xml:space="preserve">, </w:t>
+      </w:r>
+      <w:proofErr w:type="spellStart"/>
+      <w:r>
+        <w:rPr>
+          <w:rFonts w:ascii="Arial" w:hAnsi="Arial" w:cs="Arial"/>
+          <w:lang w:val="en-US"/>
+        </w:rPr>
+        <w:t>които</w:t>
+      </w:r>
+      <w:proofErr w:type="spellEnd"/>
+      <w:r>
+        <w:rPr>
+          <w:rFonts w:ascii="Arial" w:hAnsi="Arial" w:cs="Arial"/>
+          <w:lang w:val="en-US"/>
+        </w:rPr>
+        <w:t xml:space="preserve"> </w:t>
+      </w:r>
+      <w:proofErr w:type="spellStart"/>
+      <w:r>
+        <w:rPr>
+          <w:rFonts w:ascii="Arial" w:hAnsi="Arial" w:cs="Arial"/>
+          <w:lang w:val="en-US"/>
+        </w:rPr>
+        <w:t>взаимодействат</w:t>
+      </w:r>
+      <w:proofErr w:type="spellEnd"/>
+      <w:r>
+        <w:rPr>
+          <w:rFonts w:ascii="Arial" w:hAnsi="Arial" w:cs="Arial"/>
+          <w:lang w:val="en-US"/>
+        </w:rPr>
+        <w:t xml:space="preserve"> </w:t>
+      </w:r>
+      <w:proofErr w:type="spellStart"/>
+      <w:r>
+        <w:rPr>
+          <w:rFonts w:ascii="Arial" w:hAnsi="Arial" w:cs="Arial"/>
+          <w:lang w:val="en-US"/>
+        </w:rPr>
+        <w:t>помежду</w:t>
+      </w:r>
+      <w:proofErr w:type="spellEnd"/>
+      <w:r>
+        <w:rPr>
+          <w:rFonts w:ascii="Arial" w:hAnsi="Arial" w:cs="Arial"/>
+          <w:lang w:val="en-US"/>
+        </w:rPr>
+        <w:t xml:space="preserve"> </w:t>
+      </w:r>
+      <w:proofErr w:type="spellStart"/>
+      <w:r>
+        <w:rPr>
+          <w:rFonts w:ascii="Arial" w:hAnsi="Arial" w:cs="Arial"/>
+          <w:lang w:val="en-US"/>
+        </w:rPr>
+        <w:t>си</w:t>
+      </w:r>
+      <w:proofErr w:type="spellEnd"/>
+      <w:r>
+        <w:rPr>
+          <w:rFonts w:ascii="Arial" w:hAnsi="Arial" w:cs="Arial"/>
+          <w:lang w:val="en-US"/>
+        </w:rPr>
+        <w:t xml:space="preserve"> </w:t>
+      </w:r>
+      <w:proofErr w:type="spellStart"/>
+      <w:r>
+        <w:rPr>
+          <w:rFonts w:ascii="Arial" w:hAnsi="Arial" w:cs="Arial"/>
+          <w:lang w:val="en-US"/>
+        </w:rPr>
+        <w:t>чрез</w:t>
+      </w:r>
+      <w:proofErr w:type="spellEnd"/>
+      <w:r>
+        <w:rPr>
+          <w:rFonts w:ascii="Arial" w:hAnsi="Arial" w:cs="Arial"/>
+          <w:lang w:val="en-US"/>
+        </w:rPr>
+        <w:t xml:space="preserve"> </w:t>
+      </w:r>
+      <w:proofErr w:type="spellStart"/>
+      <w:r>
+        <w:rPr>
+          <w:rFonts w:ascii="Arial" w:hAnsi="Arial" w:cs="Arial"/>
+          <w:lang w:val="en-US"/>
+        </w:rPr>
+        <w:t>добре</w:t>
+      </w:r>
+      <w:proofErr w:type="spellEnd"/>
+      <w:r>
+        <w:rPr>
+          <w:rFonts w:ascii="Arial" w:hAnsi="Arial" w:cs="Arial"/>
+          <w:lang w:val="en-US"/>
+        </w:rPr>
+        <w:t xml:space="preserve"> </w:t>
+      </w:r>
+      <w:proofErr w:type="spellStart"/>
+      <w:r>
+        <w:rPr>
+          <w:rFonts w:ascii="Arial" w:hAnsi="Arial" w:cs="Arial"/>
+          <w:lang w:val="en-US"/>
+        </w:rPr>
+        <w:t>дефинирани</w:t>
+      </w:r>
+      <w:proofErr w:type="spellEnd"/>
+      <w:r>
+        <w:rPr>
+          <w:rFonts w:ascii="Arial" w:hAnsi="Arial" w:cs="Arial"/>
+          <w:lang w:val="en-US"/>
+        </w:rPr>
+        <w:t xml:space="preserve"> </w:t>
+      </w:r>
+      <w:proofErr w:type="spellStart"/>
+      <w:r>
+        <w:rPr>
+          <w:rFonts w:ascii="Arial" w:hAnsi="Arial" w:cs="Arial"/>
+          <w:lang w:val="en-US"/>
+        </w:rPr>
+        <w:t>интерфейси</w:t>
+      </w:r>
+      <w:proofErr w:type="spellEnd"/>
+      <w:r>
+        <w:rPr>
+          <w:rFonts w:ascii="Arial" w:hAnsi="Arial" w:cs="Arial"/>
+          <w:lang w:val="en-US"/>
+        </w:rPr>
+        <w:t xml:space="preserve">. </w:t>
+      </w:r>
+      <w:proofErr w:type="spellStart"/>
+      <w:r>
+        <w:rPr>
+          <w:rFonts w:ascii="Arial" w:hAnsi="Arial" w:cs="Arial"/>
+          <w:lang w:val="en-US"/>
+        </w:rPr>
+        <w:t>Този</w:t>
+      </w:r>
+      <w:proofErr w:type="spellEnd"/>
+      <w:r>
+        <w:rPr>
+          <w:rFonts w:ascii="Arial" w:hAnsi="Arial" w:cs="Arial"/>
+          <w:lang w:val="en-US"/>
+        </w:rPr>
+        <w:t xml:space="preserve"> </w:t>
+      </w:r>
+      <w:proofErr w:type="spellStart"/>
+      <w:r>
+        <w:rPr>
+          <w:rFonts w:ascii="Arial" w:hAnsi="Arial" w:cs="Arial"/>
+          <w:lang w:val="en-US"/>
+        </w:rPr>
+        <w:t>подход</w:t>
+      </w:r>
+      <w:proofErr w:type="spellEnd"/>
+      <w:r>
+        <w:rPr>
+          <w:rFonts w:ascii="Arial" w:hAnsi="Arial" w:cs="Arial"/>
+          <w:lang w:val="en-US"/>
+        </w:rPr>
+        <w:t xml:space="preserve"> </w:t>
+      </w:r>
+      <w:proofErr w:type="spellStart"/>
+      <w:r>
+        <w:rPr>
+          <w:rFonts w:ascii="Arial" w:hAnsi="Arial" w:cs="Arial"/>
+          <w:lang w:val="en-US"/>
+        </w:rPr>
+        <w:t>подобрява</w:t>
+      </w:r>
+      <w:proofErr w:type="spellEnd"/>
+      <w:r>
+        <w:rPr>
+          <w:rFonts w:ascii="Arial" w:hAnsi="Arial" w:cs="Arial"/>
+          <w:lang w:val="en-US"/>
+        </w:rPr>
+        <w:t xml:space="preserve"> </w:t>
+      </w:r>
+      <w:proofErr w:type="spellStart"/>
+      <w:r>
+        <w:rPr>
+          <w:rFonts w:ascii="Arial" w:hAnsi="Arial" w:cs="Arial"/>
+          <w:lang w:val="en-US"/>
+        </w:rPr>
+        <w:t>разширяемостта</w:t>
+      </w:r>
+      <w:proofErr w:type="spellEnd"/>
+      <w:r>
+        <w:rPr>
+          <w:rFonts w:ascii="Arial" w:hAnsi="Arial" w:cs="Arial"/>
+          <w:lang w:val="en-US"/>
+        </w:rPr>
+        <w:t xml:space="preserve">, </w:t>
+      </w:r>
+      <w:proofErr w:type="spellStart"/>
+      <w:r>
+        <w:rPr>
+          <w:rFonts w:ascii="Arial" w:hAnsi="Arial" w:cs="Arial"/>
+          <w:lang w:val="en-US"/>
+        </w:rPr>
+        <w:t>поддържането</w:t>
+      </w:r>
+      <w:proofErr w:type="spellEnd"/>
+      <w:r>
+        <w:rPr>
+          <w:rFonts w:ascii="Arial" w:hAnsi="Arial" w:cs="Arial"/>
+          <w:lang w:val="en-US"/>
+        </w:rPr>
+        <w:t xml:space="preserve"> и </w:t>
+      </w:r>
+      <w:proofErr w:type="spellStart"/>
+      <w:r>
+        <w:rPr>
+          <w:rFonts w:ascii="Arial" w:hAnsi="Arial" w:cs="Arial"/>
+          <w:lang w:val="en-US"/>
+        </w:rPr>
+        <w:t>тестването</w:t>
+      </w:r>
+      <w:proofErr w:type="spellEnd"/>
+      <w:r>
+        <w:rPr>
+          <w:rFonts w:ascii="Arial" w:hAnsi="Arial" w:cs="Arial"/>
+          <w:lang w:val="en-US"/>
+        </w:rPr>
+        <w:t xml:space="preserve"> </w:t>
+      </w:r>
+      <w:proofErr w:type="spellStart"/>
+      <w:r>
+        <w:rPr>
+          <w:rFonts w:ascii="Arial" w:hAnsi="Arial" w:cs="Arial"/>
+          <w:lang w:val="en-US"/>
+        </w:rPr>
+        <w:t>на</w:t>
+      </w:r>
+      <w:proofErr w:type="spellEnd"/>
+      <w:r>
+        <w:rPr>
+          <w:rFonts w:ascii="Arial" w:hAnsi="Arial" w:cs="Arial"/>
+          <w:lang w:val="en-US"/>
+        </w:rPr>
+        <w:t xml:space="preserve"> </w:t>
+      </w:r>
+      <w:proofErr w:type="spellStart"/>
+      <w:r>
+        <w:rPr>
+          <w:rFonts w:ascii="Arial" w:hAnsi="Arial" w:cs="Arial"/>
+          <w:lang w:val="en-US"/>
+        </w:rPr>
+        <w:t>приложението</w:t>
+      </w:r>
+      <w:proofErr w:type="spellEnd"/>
+      <w:r>
+        <w:rPr>
+          <w:rFonts w:ascii="Arial" w:hAnsi="Arial" w:cs="Arial"/>
+          <w:lang w:val="en-US"/>
+        </w:rPr>
+        <w:t xml:space="preserve">, </w:t>
+      </w:r>
+      <w:proofErr w:type="spellStart"/>
+      <w:r>
+        <w:rPr>
+          <w:rFonts w:ascii="Arial" w:hAnsi="Arial" w:cs="Arial"/>
+          <w:lang w:val="en-US"/>
+        </w:rPr>
+        <w:t>като</w:t>
+      </w:r>
+      <w:proofErr w:type="spellEnd"/>
+      <w:r>
+        <w:rPr>
+          <w:rFonts w:ascii="Arial" w:hAnsi="Arial" w:cs="Arial"/>
+          <w:lang w:val="en-US"/>
+        </w:rPr>
+        <w:t xml:space="preserve"> </w:t>
+      </w:r>
+      <w:proofErr w:type="spellStart"/>
+      <w:r>
+        <w:rPr>
+          <w:rFonts w:ascii="Arial" w:hAnsi="Arial" w:cs="Arial"/>
+          <w:lang w:val="en-US"/>
+        </w:rPr>
+        <w:t>позволява</w:t>
+      </w:r>
+      <w:proofErr w:type="spellEnd"/>
+      <w:r>
+        <w:rPr>
+          <w:rFonts w:ascii="Arial" w:hAnsi="Arial" w:cs="Arial"/>
+          <w:lang w:val="en-US"/>
+        </w:rPr>
+        <w:t xml:space="preserve"> </w:t>
+      </w:r>
+      <w:proofErr w:type="spellStart"/>
+      <w:r>
+        <w:rPr>
+          <w:rFonts w:ascii="Arial" w:hAnsi="Arial" w:cs="Arial"/>
+          <w:lang w:val="en-US"/>
+        </w:rPr>
+        <w:t>разработчиците</w:t>
+      </w:r>
+      <w:proofErr w:type="spellEnd"/>
+      <w:r>
+        <w:rPr>
+          <w:rFonts w:ascii="Arial" w:hAnsi="Arial" w:cs="Arial"/>
+          <w:lang w:val="en-US"/>
+        </w:rPr>
+        <w:t xml:space="preserve"> </w:t>
+      </w:r>
+      <w:proofErr w:type="spellStart"/>
+      <w:r>
+        <w:rPr>
+          <w:rFonts w:ascii="Arial" w:hAnsi="Arial" w:cs="Arial"/>
+          <w:lang w:val="en-US"/>
+        </w:rPr>
+        <w:t>да</w:t>
+      </w:r>
+      <w:proofErr w:type="spellEnd"/>
+      <w:r>
+        <w:rPr>
+          <w:rFonts w:ascii="Arial" w:hAnsi="Arial" w:cs="Arial"/>
+          <w:lang w:val="en-US"/>
+        </w:rPr>
+        <w:t xml:space="preserve"> </w:t>
+      </w:r>
+      <w:proofErr w:type="spellStart"/>
+      <w:r>
+        <w:rPr>
+          <w:rFonts w:ascii="Arial" w:hAnsi="Arial" w:cs="Arial"/>
+          <w:lang w:val="en-US"/>
+        </w:rPr>
+        <w:t>се</w:t>
+      </w:r>
+      <w:proofErr w:type="spellEnd"/>
+      <w:r>
+        <w:rPr>
+          <w:rFonts w:ascii="Arial" w:hAnsi="Arial" w:cs="Arial"/>
+          <w:lang w:val="en-US"/>
+        </w:rPr>
+        <w:t xml:space="preserve"> </w:t>
+      </w:r>
+      <w:proofErr w:type="spellStart"/>
+      <w:r>
+        <w:rPr>
+          <w:rFonts w:ascii="Arial" w:hAnsi="Arial" w:cs="Arial"/>
+          <w:lang w:val="en-US"/>
+        </w:rPr>
+        <w:t>концентрират</w:t>
+      </w:r>
+      <w:proofErr w:type="spellEnd"/>
+      <w:r>
+        <w:rPr>
+          <w:rFonts w:ascii="Arial" w:hAnsi="Arial" w:cs="Arial"/>
+          <w:lang w:val="en-US"/>
+        </w:rPr>
+        <w:t xml:space="preserve"> </w:t>
+      </w:r>
+      <w:proofErr w:type="spellStart"/>
+      <w:r>
+        <w:rPr>
+          <w:rFonts w:ascii="Arial" w:hAnsi="Arial" w:cs="Arial"/>
+          <w:lang w:val="en-US"/>
+        </w:rPr>
+        <w:t>върху</w:t>
+      </w:r>
+      <w:proofErr w:type="spellEnd"/>
+      <w:r>
+        <w:rPr>
+          <w:rFonts w:ascii="Arial" w:hAnsi="Arial" w:cs="Arial"/>
+          <w:lang w:val="en-US"/>
+        </w:rPr>
+        <w:t xml:space="preserve"> </w:t>
+      </w:r>
+      <w:proofErr w:type="spellStart"/>
+      <w:r>
+        <w:rPr>
+          <w:rFonts w:ascii="Arial" w:hAnsi="Arial" w:cs="Arial"/>
+          <w:lang w:val="en-US"/>
+        </w:rPr>
+        <w:t>специфичната</w:t>
+      </w:r>
+      <w:proofErr w:type="spellEnd"/>
+      <w:r>
+        <w:rPr>
+          <w:rFonts w:ascii="Arial" w:hAnsi="Arial" w:cs="Arial"/>
+          <w:lang w:val="en-US"/>
+        </w:rPr>
+        <w:t xml:space="preserve"> </w:t>
+      </w:r>
+      <w:proofErr w:type="spellStart"/>
+      <w:r>
+        <w:rPr>
+          <w:rFonts w:ascii="Arial" w:hAnsi="Arial" w:cs="Arial"/>
+          <w:lang w:val="en-US"/>
+        </w:rPr>
+        <w:t>функционалност</w:t>
+      </w:r>
+      <w:proofErr w:type="spellEnd"/>
+      <w:r>
+        <w:rPr>
+          <w:rFonts w:ascii="Arial" w:hAnsi="Arial" w:cs="Arial"/>
+          <w:lang w:val="en-US"/>
+        </w:rPr>
+        <w:t xml:space="preserve"> </w:t>
+      </w:r>
+      <w:proofErr w:type="spellStart"/>
+      <w:r>
+        <w:rPr>
+          <w:rFonts w:ascii="Arial" w:hAnsi="Arial" w:cs="Arial"/>
+          <w:lang w:val="en-US"/>
+        </w:rPr>
+        <w:t>на</w:t>
+      </w:r>
+      <w:proofErr w:type="spellEnd"/>
+      <w:r>
+        <w:rPr>
+          <w:rFonts w:ascii="Arial" w:hAnsi="Arial" w:cs="Arial"/>
+          <w:lang w:val="en-US"/>
+        </w:rPr>
+        <w:t xml:space="preserve"> </w:t>
+      </w:r>
+      <w:proofErr w:type="spellStart"/>
+      <w:r>
+        <w:rPr>
+          <w:rFonts w:ascii="Arial" w:hAnsi="Arial" w:cs="Arial"/>
+          <w:lang w:val="en-US"/>
+        </w:rPr>
+        <w:t>всеки</w:t>
+      </w:r>
+      <w:proofErr w:type="spellEnd"/>
+      <w:r>
+        <w:rPr>
+          <w:rFonts w:ascii="Arial" w:hAnsi="Arial" w:cs="Arial"/>
+          <w:lang w:val="en-US"/>
+        </w:rPr>
+        <w:t xml:space="preserve"> </w:t>
+      </w:r>
+      <w:proofErr w:type="spellStart"/>
+      <w:r>
+        <w:rPr>
+          <w:rFonts w:ascii="Arial" w:hAnsi="Arial" w:cs="Arial"/>
+          <w:lang w:val="en-US"/>
+        </w:rPr>
+        <w:t>слой</w:t>
+      </w:r>
+      <w:proofErr w:type="spellEnd"/>
+      <w:r>
+        <w:rPr>
+          <w:rFonts w:ascii="Arial" w:hAnsi="Arial" w:cs="Arial"/>
+          <w:lang w:val="en-US"/>
+        </w:rPr>
+        <w:t>.</w:t>
+      </w:r>
+      <w:r>
+        <w:rPr>
+          <w:rFonts w:ascii="Arial" w:hAnsi="Arial" w:cs="Arial"/>
+          <w:lang w:val="en-US"/>
+        </w:rPr>
+        <w:t xml:space="preserve"> </w:t>
+      </w:r>
+    </w:p>
+    <w:p>
+      <w:pPr>
+        <w:ind w:left="720"/>
+        <w:rPr>
+          <w:rFonts w:ascii="Arial" w:hAnsi="Arial" w:cs="Arial"/>
+          <w:lang w:val="bg-BG"/>
+        </w:rPr>
+      </w:pPr>
+    </w:p>
+    <w:p>
+      <w:pPr>
+        <w:pStyle w:val="ListParagraph"/>
+        <w:numPr>
+          <w:ilvl w:val="0"/>
+          <w:numId w:val="1"/>
+        </w:numPr>
+        <w:rPr>
+          <w:rFonts w:ascii="Arial" w:hAnsi="Arial" w:cs="Arial"/>
+          <w:lang w:val="bg-BG"/>
+        </w:rPr>
+      </w:pPr>
+      <w:proofErr w:type="spellStart"/>
+      <w:r>
+        <w:rPr>
+          <w:rFonts w:ascii="Arial" w:hAnsi="Arial" w:cs="Arial"/>
+          <w:b/>
+          <w:bCs/>
+          <w:sz w:val="28"/>
+          <w:szCs w:val="28"/>
+          <w:lang w:val="bg-BG"/>
+        </w:rPr>
+        <w:t>Model-View-Controller</w:t>
+      </w:r>
+      <w:proofErr w:type="spellEnd"/>
+      <w:r>
+        <w:rPr>
+          <w:rFonts w:ascii="Arial" w:hAnsi="Arial" w:cs="Arial"/>
+          <w:b/>
+          <w:bCs/>
+          <w:sz w:val="28"/>
+          <w:szCs w:val="28"/>
+          <w:lang w:val="bg-BG"/>
+        </w:rPr>
+        <w:t xml:space="preserve"> (MVC)</w:t>
+      </w:r>
+      <w:r>
+        <w:rPr>
+          <w:rFonts w:ascii="Arial" w:hAnsi="Arial" w:cs="Arial"/>
+          <w:lang w:val="bg-BG"/>
+        </w:rPr>
+        <w:t xml:space="preserve"> </w:t>
+      </w:r>
+      <w:r>
+        <w:rPr>
+          <w:rFonts w:ascii="Arial" w:hAnsi="Arial" w:cs="Arial"/>
+          <w:lang w:val="bg-BG"/>
+        </w:rPr>
+        <w:t xml:space="preserve"> - </w:t>
+      </w:r>
+      <w:r>
+        <w:rPr>
+          <w:rFonts w:ascii="Arial" w:hAnsi="Arial" w:cs="Arial"/>
+          <w:lang w:val="bg-BG"/>
+        </w:rPr>
+        <w:t>е архитектурен шаблон за проектиране на софтуерни приложения, който се използва широко за уеб разработка и не само. Той разделя апликацията на три основни компонента:</w:t>
+      </w:r>
+    </w:p>
+    <w:p>
+      <w:pPr>
+        <w:ind w:left="720"/>
+        <w:rPr>
+          <w:rFonts w:ascii="Arial" w:hAnsi="Arial" w:cs="Arial"/>
+          <w:lang w:val="bg-BG"/>
+        </w:rPr>
+      </w:pPr>
+    </w:p>
+    <w:p>
+      <w:pPr>
+        <w:ind w:left="720"/>
+        <w:rPr>
+          <w:rFonts w:ascii="Arial" w:hAnsi="Arial" w:cs="Arial"/>
+          <w:lang w:val="bg-BG"/>
+        </w:rPr>
+      </w:pPr>
+      <w:r>
+        <w:rPr>
+          <w:rFonts w:ascii="Arial" w:hAnsi="Arial" w:cs="Arial"/>
+          <w:lang w:val="bg-BG"/>
+        </w:rPr>
+        <w:t>1. Модел (</w:t>
+      </w:r>
+      <w:proofErr w:type="spellStart"/>
+      <w:r>
+        <w:rPr>
+          <w:rFonts w:ascii="Arial" w:hAnsi="Arial" w:cs="Arial"/>
+          <w:lang w:val="bg-BG"/>
+        </w:rPr>
+        <w:t>Model</w:t>
+      </w:r>
+      <w:proofErr w:type="spellEnd"/>
+      <w:r>
+        <w:rPr>
+          <w:rFonts w:ascii="Arial" w:hAnsi="Arial" w:cs="Arial"/>
+          <w:lang w:val="bg-BG"/>
+        </w:rPr>
+        <w:t>):</w:t>
+      </w:r>
+    </w:p>
+    <w:p>
+      <w:pPr>
+        <w:ind w:left="720"/>
+        <w:rPr>
+          <w:rFonts w:ascii="Arial" w:hAnsi="Arial" w:cs="Arial"/>
+          <w:lang w:val="bg-BG"/>
+        </w:rPr>
+      </w:pPr>
+      <w:r>
+        <w:rPr>
+          <w:rFonts w:ascii="Arial" w:hAnsi="Arial" w:cs="Arial"/>
+          <w:lang w:val="bg-BG"/>
+        </w:rPr>
+        <w:t xml:space="preserve">   - Моделът представлява данните и бизнес логиката на приложението.</w:t>
+      </w:r>
+    </w:p>
+    <w:p>
+      <w:pPr>
+        <w:ind w:left="720"/>
+        <w:rPr>
+          <w:rFonts w:ascii="Arial" w:hAnsi="Arial" w:cs="Arial"/>
+          <w:lang w:val="bg-BG"/>
+        </w:rPr>
+      </w:pPr>
+      <w:r>
+        <w:rPr>
+          <w:rFonts w:ascii="Arial" w:hAnsi="Arial" w:cs="Arial"/>
+          <w:lang w:val="bg-BG"/>
+        </w:rPr>
+        <w:t xml:space="preserve">   - Тук се обработват и съхраняват данните, които се използват от приложението.</w:t>
+      </w:r>
+    </w:p>
+    <w:p>
+      <w:pPr>
+        <w:ind w:left="720"/>
+        <w:rPr>
+          <w:rFonts w:ascii="Arial" w:hAnsi="Arial" w:cs="Arial"/>
+          <w:lang w:val="bg-BG"/>
+        </w:rPr>
+      </w:pPr>
+      <w:r>
+        <w:rPr>
+          <w:rFonts w:ascii="Arial" w:hAnsi="Arial" w:cs="Arial"/>
+          <w:lang w:val="bg-BG"/>
+        </w:rPr>
+        <w:t xml:space="preserve">   - Моделът не е пряко свързан с изгледа или потребителския интерфейс.</w:t>
+      </w:r>
+    </w:p>
+    <w:p>
+      <w:pPr>
+        <w:ind w:left="720"/>
+        <w:rPr>
+          <w:rFonts w:ascii="Arial" w:hAnsi="Arial" w:cs="Arial"/>
+          <w:lang w:val="bg-BG"/>
+        </w:rPr>
+      </w:pPr>
+    </w:p>
+    <w:p>
+      <w:pPr>
+        <w:ind w:left="720"/>
+        <w:rPr>
+          <w:rFonts w:ascii="Arial" w:hAnsi="Arial" w:cs="Arial"/>
+          <w:lang w:val="bg-BG"/>
+        </w:rPr>
+      </w:pPr>
+      <w:r>
+        <w:rPr>
+          <w:rFonts w:ascii="Arial" w:hAnsi="Arial" w:cs="Arial"/>
+          <w:lang w:val="bg-BG"/>
+        </w:rPr>
+        <w:t>2. Изглед (</w:t>
+      </w:r>
+      <w:proofErr w:type="spellStart"/>
+      <w:r>
+        <w:rPr>
+          <w:rFonts w:ascii="Arial" w:hAnsi="Arial" w:cs="Arial"/>
+          <w:lang w:val="bg-BG"/>
+        </w:rPr>
+        <w:t>View</w:t>
+      </w:r>
+      <w:proofErr w:type="spellEnd"/>
+      <w:r>
+        <w:rPr>
+          <w:rFonts w:ascii="Arial" w:hAnsi="Arial" w:cs="Arial"/>
+          <w:lang w:val="bg-BG"/>
+        </w:rPr>
+        <w:t>):</w:t>
+      </w:r>
+    </w:p>
+    <w:p>
+      <w:pPr>
+        <w:ind w:left="720"/>
+        <w:rPr>
+          <w:rFonts w:ascii="Arial" w:hAnsi="Arial" w:cs="Arial"/>
+          <w:lang w:val="bg-BG"/>
+        </w:rPr>
+      </w:pPr>
+      <w:r>
+        <w:rPr>
+          <w:rFonts w:ascii="Arial" w:hAnsi="Arial" w:cs="Arial"/>
+          <w:lang w:val="bg-BG"/>
+        </w:rPr>
+        <w:t xml:space="preserve">   - Изгледът представлява потребителския интерфейс на приложението.</w:t>
+      </w:r>
+    </w:p>
+    <w:p>
+      <w:pPr>
+        <w:ind w:left="720"/>
+        <w:rPr>
+          <w:rFonts w:ascii="Arial" w:hAnsi="Arial" w:cs="Arial"/>
+          <w:lang w:val="bg-BG"/>
+        </w:rPr>
+      </w:pPr>
+      <w:r>
+        <w:rPr>
+          <w:rFonts w:ascii="Arial" w:hAnsi="Arial" w:cs="Arial"/>
+          <w:lang w:val="bg-BG"/>
+        </w:rPr>
+        <w:t xml:space="preserve">   - Той е отговорен за визуалното представяне на данните, предоставяне на интерактивност и взаимодействие с потребителя.</w:t>
+      </w:r>
+    </w:p>
+    <w:p>
+      <w:pPr>
+        <w:ind w:left="720"/>
+        <w:rPr>
+          <w:rFonts w:ascii="Arial" w:hAnsi="Arial" w:cs="Arial"/>
+          <w:lang w:val="bg-BG"/>
+        </w:rPr>
+      </w:pPr>
+      <w:r>
+        <w:rPr>
+          <w:rFonts w:ascii="Arial" w:hAnsi="Arial" w:cs="Arial"/>
+          <w:lang w:val="bg-BG"/>
+        </w:rPr>
+        <w:t xml:space="preserve">   - Изгледът не съдържа бизнес логика, а просто отразява данните от модела.</w:t>
+      </w:r>
+    </w:p>
+    <w:p>
+      <w:pPr>
+        <w:ind w:left="720"/>
+        <w:rPr>
+          <w:rFonts w:ascii="Arial" w:hAnsi="Arial" w:cs="Arial"/>
+          <w:lang w:val="bg-BG"/>
+        </w:rPr>
+      </w:pPr>
+    </w:p>
+    <w:p>
+      <w:pPr>
+        <w:ind w:left="720"/>
+        <w:rPr>
+          <w:rFonts w:ascii="Arial" w:hAnsi="Arial" w:cs="Arial"/>
+          <w:lang w:val="bg-BG"/>
+        </w:rPr>
+      </w:pPr>
+      <w:r>
+        <w:rPr>
+          <w:rFonts w:ascii="Arial" w:hAnsi="Arial" w:cs="Arial"/>
+          <w:lang w:val="bg-BG"/>
+        </w:rPr>
+        <w:t>3. Контролер (</w:t>
+      </w:r>
+      <w:proofErr w:type="spellStart"/>
+      <w:r>
+        <w:rPr>
+          <w:rFonts w:ascii="Arial" w:hAnsi="Arial" w:cs="Arial"/>
+          <w:lang w:val="bg-BG"/>
+        </w:rPr>
+        <w:t>Controller</w:t>
+      </w:r>
+      <w:proofErr w:type="spellEnd"/>
+      <w:r>
+        <w:rPr>
+          <w:rFonts w:ascii="Arial" w:hAnsi="Arial" w:cs="Arial"/>
+          <w:lang w:val="bg-BG"/>
+        </w:rPr>
+        <w:t>):</w:t>
+      </w:r>
+    </w:p>
+    <w:p>
+      <w:pPr>
+        <w:ind w:left="720"/>
+        <w:rPr>
+          <w:rFonts w:ascii="Arial" w:hAnsi="Arial" w:cs="Arial"/>
+          <w:lang w:val="bg-BG"/>
+        </w:rPr>
+      </w:pPr>
+      <w:r>
+        <w:rPr>
+          <w:rFonts w:ascii="Arial" w:hAnsi="Arial" w:cs="Arial"/>
+          <w:lang w:val="bg-BG"/>
+        </w:rPr>
+        <w:t xml:space="preserve">   - Контролерът поема ролята на посредник между модела и изгледа.</w:t>
+      </w:r>
+    </w:p>
+    <w:p>
+      <w:pPr>
+        <w:ind w:left="720"/>
+        <w:rPr>
+          <w:rFonts w:ascii="Arial" w:hAnsi="Arial" w:cs="Arial"/>
+          <w:lang w:val="bg-BG"/>
+        </w:rPr>
+      </w:pPr>
+      <w:r>
+        <w:rPr>
+          <w:rFonts w:ascii="Arial" w:hAnsi="Arial" w:cs="Arial"/>
+          <w:lang w:val="bg-BG"/>
+        </w:rPr>
+        <w:t xml:space="preserve">   - Той приема заявки от потребителя чрез изгледа, извиква съответните операции в модела за обработка на данните и определя какво трябва да бъде показано в изгледа.</w:t>
+      </w:r>
+    </w:p>
+    <w:p>
+      <w:pPr>
+        <w:ind w:left="720"/>
+        <w:rPr>
+          <w:rFonts w:ascii="Arial" w:hAnsi="Arial" w:cs="Arial"/>
+          <w:lang w:val="bg-BG"/>
+        </w:rPr>
+      </w:pPr>
+      <w:r>
+        <w:rPr>
+          <w:rFonts w:ascii="Arial" w:hAnsi="Arial" w:cs="Arial"/>
+          <w:lang w:val="bg-BG"/>
+        </w:rPr>
+        <w:t xml:space="preserve">   - Контролерът се грижи за </w:t>
+      </w:r>
+      <w:proofErr w:type="spellStart"/>
+      <w:r>
+        <w:rPr>
+          <w:rFonts w:ascii="Arial" w:hAnsi="Arial" w:cs="Arial"/>
+          <w:lang w:val="bg-BG"/>
+        </w:rPr>
+        <w:t>маршрутирането</w:t>
+      </w:r>
+      <w:proofErr w:type="spellEnd"/>
+      <w:r>
+        <w:rPr>
+          <w:rFonts w:ascii="Arial" w:hAnsi="Arial" w:cs="Arial"/>
+          <w:lang w:val="bg-BG"/>
+        </w:rPr>
+        <w:t xml:space="preserve"> на заявките и за осигуряването на правилното взаимодействие между модела и изгледа.</w:t>
+      </w:r>
+    </w:p>
+    <w:p>
+      <w:pPr>
+        <w:ind w:left="720"/>
+        <w:rPr>
+          <w:rFonts w:ascii="Arial" w:hAnsi="Arial" w:cs="Arial"/>
+          <w:lang w:val="bg-BG"/>
+        </w:rPr>
+      </w:pPr>
+    </w:p>
+    <w:p>
+      <w:pPr>
+        <w:ind w:left="720"/>
+        <w:rPr>
+          <w:rFonts w:ascii="Arial" w:hAnsi="Arial" w:cs="Arial"/>
+          <w:lang w:val="bg-BG"/>
+        </w:rPr>
+      </w:pPr>
+      <w:r>
+        <w:rPr>
+          <w:rFonts w:ascii="Arial" w:hAnsi="Arial" w:cs="Arial"/>
+          <w:lang w:val="bg-BG"/>
+        </w:rPr>
+        <w:t xml:space="preserve">MVC разделя отговорностите в приложението така, че всяка част да има ясно дефинирани функции и да е лесно </w:t>
+      </w:r>
+      <w:proofErr w:type="spellStart"/>
+      <w:r>
+        <w:rPr>
+          <w:rFonts w:ascii="Arial" w:hAnsi="Arial" w:cs="Arial"/>
+          <w:lang w:val="bg-BG"/>
+        </w:rPr>
+        <w:t>поддръжаема</w:t>
+      </w:r>
+      <w:proofErr w:type="spellEnd"/>
+      <w:r>
+        <w:rPr>
+          <w:rFonts w:ascii="Arial" w:hAnsi="Arial" w:cs="Arial"/>
+          <w:lang w:val="bg-BG"/>
+        </w:rPr>
+        <w:t xml:space="preserve"> и разширяема. Този подход позволява разделение на кода за бизнес логика, </w:t>
+      </w:r>
+      <w:r>
+        <w:rPr>
+          <w:rFonts w:ascii="Arial" w:hAnsi="Arial" w:cs="Arial"/>
+          <w:lang w:val="bg-BG"/>
+        </w:rPr>
+        <w:lastRenderedPageBreak/>
+        <w:t>потребителски интерфейс и логика за управление, което е основа за много модерни уеб и приложения.</w:t>
+      </w:r>
+    </w:p>
+    <w:p>
+      <w:pPr>
+        <w:ind w:left="720"/>
+        <w:rPr>
+          <w:rFonts w:ascii="Arial" w:hAnsi="Arial" w:cs="Arial"/>
+          <w:lang w:val="en-US"/>
+        </w:rPr>
+      </w:pPr>
+    </w:p>
+    <w:p>
+      <w:pPr>
+        <w:pStyle w:val="ListParagraph"/>
+        <w:numPr>
+          <w:ilvl w:val="0"/>
+          <w:numId w:val="1"/>
+        </w:numPr>
+        <w:rPr>
+          <w:rFonts w:ascii="Arial" w:hAnsi="Arial" w:cs="Arial"/>
+          <w:lang w:val="bg-BG"/>
+        </w:rPr>
+      </w:pPr>
+      <w:proofErr w:type="spellStart"/>
+      <w:r>
+        <w:rPr>
+          <w:rFonts w:ascii="Arial" w:hAnsi="Arial" w:cs="Arial"/>
+          <w:b/>
+          <w:bCs/>
+          <w:lang w:val="bg-BG"/>
+        </w:rPr>
+        <w:t>Object-Relational</w:t>
+      </w:r>
+      <w:proofErr w:type="spellEnd"/>
+      <w:r>
+        <w:rPr>
+          <w:rFonts w:ascii="Arial" w:hAnsi="Arial" w:cs="Arial"/>
+          <w:b/>
+          <w:bCs/>
+          <w:lang w:val="bg-BG"/>
+        </w:rPr>
+        <w:t xml:space="preserve"> </w:t>
+      </w:r>
+      <w:proofErr w:type="spellStart"/>
+      <w:r>
+        <w:rPr>
+          <w:rFonts w:ascii="Arial" w:hAnsi="Arial" w:cs="Arial"/>
+          <w:b/>
+          <w:bCs/>
+          <w:lang w:val="bg-BG"/>
+        </w:rPr>
+        <w:t>Mapping</w:t>
+      </w:r>
+      <w:proofErr w:type="spellEnd"/>
+      <w:r>
+        <w:rPr>
+          <w:rFonts w:ascii="Arial" w:hAnsi="Arial" w:cs="Arial"/>
+          <w:b/>
+          <w:bCs/>
+          <w:lang w:val="bg-BG"/>
+        </w:rPr>
+        <w:t xml:space="preserve"> (ORM)</w:t>
+      </w:r>
+      <w:r>
+        <w:rPr>
+          <w:rFonts w:ascii="Arial" w:hAnsi="Arial" w:cs="Arial"/>
+          <w:lang w:val="bg-BG"/>
+        </w:rPr>
+        <w:t xml:space="preserve"> е техника в програмирането, която позволява свързването на обекти от програмния код с данни от релационна база данни. Основната идея на ORM е да се предостави абстракция, която позволява работата с обекти в програмния код, като тези обекти автоматично се превръщат в записи в базата данни и обратно.</w:t>
+      </w:r>
+    </w:p>
+    <w:p>
+      <w:pPr>
         <w:ind w:left="360"/>
         <w:rPr>
           <w:rFonts w:ascii="Arial" w:hAnsi="Arial" w:cs="Arial"/>
@@ -456,6 +3875,15 @@
           <w:lang w:val="bg-BG"/>
         </w:rPr>
         <w:t>Инсталация</w:t>
+      </w:r>
+      <w:r>
+        <w:rPr>
+          <w:rFonts w:ascii="Arial" w:hAnsi="Arial" w:cs="Arial"/>
+          <w:sz w:val="36"/>
+          <w:szCs w:val="36"/>
+          <w:lang w:val="bg-BG"/>
+        </w:rPr>
+        <w:t xml:space="preserve"> </w:t>
       </w:r>
     </w:p>
     <w:p>
@@ -542,7 +3970,6 @@
           <w:szCs w:val="36"/>
           <w:lang w:val="bg-BG"/>
         </w:rPr>
-        <w:lastRenderedPageBreak/>
         <w:t>Използване</w:t>
       </w:r>
     </w:p>
@@ -828,7 +4255,7 @@
       <w:pPr>
         <w:rPr>
           <w:rFonts w:ascii="Arial" w:hAnsi="Arial" w:cs="Arial"/>
-          <w:lang w:val="en-US"/>
+          <w:lang w:val="bg-BG"/>
         </w:rPr>
       </w:pPr>
       <w:r>
@@ -883,7 +4310,7 @@
         <w:rFonts w:ascii="Calibri" w:eastAsiaTheme="minorHAnsi" w:hAnsi="Calibri" w:cs="Calibri" w:hint="default"/>
       </w:rPr>
     </w:lvl>
-    <w:lvl w:ilvl="1" w:tplc="08090003" w:tentative="1">
+    <w:lvl w:ilvl="1" w:tplc="08090003">
       <w:start w:val="1"/>
       <w:numFmt w:val="bullet"/>
       <w:lvlText w:val="o"/>

</xml_diff>